<commit_message>
TestDrive revised and compiled new version
</commit_message>
<xml_diff>
--- a/Developers_Guide_Developers_Guide_rev0.8.1.docx
+++ b/Developers_Guide_Developers_Guide_rev0.8.1.docx
@@ -265,7 +265,7 @@
           <w:lang w:eastAsia="ko-KR"/>
         </w:rPr>
         <w:drawing>
-          <wp:anchor distT="0" distB="0" distL="114300" distR="114300" simplePos="0" relativeHeight="251667456" behindDoc="0" locked="0" layoutInCell="1" allowOverlap="1" wp14:anchorId="4631C1F3" wp14:editId="7DEA57BF">
+          <wp:anchor distT="0" distB="0" distL="114300" distR="114300" simplePos="0" relativeHeight="251667456" behindDoc="0" locked="0" layoutInCell="1" allowOverlap="1" wp14:anchorId="480B3EBA" wp14:editId="727248EC">
             <wp:simplePos x="0" y="0"/>
             <wp:positionH relativeFrom="margin">
               <wp:posOffset>-719</wp:posOffset>
@@ -840,7 +840,7 @@
         <mc:AlternateContent>
           <mc:Choice Requires="wpg">
             <w:drawing>
-              <wp:anchor distT="0" distB="0" distL="114300" distR="114300" simplePos="0" relativeHeight="251665408" behindDoc="0" locked="0" layoutInCell="1" allowOverlap="1" wp14:anchorId="22353DBD" wp14:editId="6F8E3F2B">
+              <wp:anchor distT="0" distB="0" distL="114300" distR="114300" simplePos="0" relativeHeight="251665408" behindDoc="0" locked="0" layoutInCell="1" allowOverlap="1" wp14:anchorId="25648065" wp14:editId="1B9E6382">
                 <wp:simplePos x="0" y="0"/>
                 <wp:positionH relativeFrom="column">
                   <wp:posOffset>995680</wp:posOffset>
@@ -1257,7 +1257,7 @@
           </mc:Choice>
           <mc:Fallback>
             <w:pict>
-              <v:group w14:anchorId="22353DBD" id="그룹 86" o:spid="_x0000_s1026" style="position:absolute;margin-left:78.4pt;margin-top:125.85pt;width:449pt;height:61.75pt;z-index:251665408;mso-width-relative:margin;mso-height-relative:margin" coordorigin="14117,7666" coordsize="44116,7062" o:gfxdata="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">
+              <v:group w14:anchorId="25648065" id="그룹 86" o:spid="_x0000_s1026" style="position:absolute;margin-left:78.4pt;margin-top:125.85pt;width:449pt;height:61.75pt;z-index:251665408;mso-width-relative:margin;mso-height-relative:margin" coordorigin="14117,7666" coordsize="44116,7062" o:gfxdata="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">
                 <v:shapetype id="_x0000_t202" coordsize="21600,21600" o:spt="202" path="m,l,21600r21600,l21600,xe">
                   <v:stroke joinstyle="miter"/>
                   <v:path gradientshapeok="t" o:connecttype="rect"/>
@@ -1570,7 +1570,7 @@
         <mc:AlternateContent>
           <mc:Choice Requires="wps">
             <w:drawing>
-              <wp:anchor distT="0" distB="0" distL="114300" distR="114300" simplePos="0" relativeHeight="251670528" behindDoc="0" locked="0" layoutInCell="1" allowOverlap="1" wp14:anchorId="3F1A47B6" wp14:editId="6E3DEAF4">
+              <wp:anchor distT="0" distB="0" distL="114300" distR="114300" simplePos="0" relativeHeight="251670528" behindDoc="0" locked="0" layoutInCell="1" allowOverlap="1" wp14:anchorId="265C2A46" wp14:editId="38CE942D">
                 <wp:simplePos x="0" y="0"/>
                 <wp:positionH relativeFrom="column">
                   <wp:posOffset>2807347</wp:posOffset>
@@ -1627,7 +1627,7 @@
           </mc:Choice>
           <mc:Fallback>
             <w:pict>
-              <v:line w14:anchorId="5144AD5C" id="직선 연결선 1" o:spid="_x0000_s1026" style="position:absolute;left:0;text-align:left;z-index:251670528;visibility:visible;mso-wrap-style:square;mso-height-percent:0;mso-wrap-distance-left:9pt;mso-wrap-distance-top:0;mso-wrap-distance-right:9pt;mso-wrap-distance-bottom:0;mso-position-horizontal:absolute;mso-position-horizontal-relative:text;mso-position-vertical:absolute;mso-position-vertical-relative:text;mso-height-percent:0;mso-height-relative:margin" from="221.05pt,128.95pt" to="221.05pt,166.5pt" o:gfxdata="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" strokecolor="#7b7b7b">
+              <v:line w14:anchorId="5F3B3AB5" id="직선 연결선 1" o:spid="_x0000_s1026" style="position:absolute;left:0;text-align:left;z-index:251670528;visibility:visible;mso-wrap-style:square;mso-height-percent:0;mso-wrap-distance-left:9pt;mso-wrap-distance-top:0;mso-wrap-distance-right:9pt;mso-wrap-distance-bottom:0;mso-position-horizontal:absolute;mso-position-horizontal-relative:text;mso-position-vertical:absolute;mso-position-vertical-relative:text;mso-height-percent:0;mso-height-relative:margin" from="221.05pt,128.95pt" to="221.05pt,166.5pt" o:gfxdata="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" strokecolor="#7b7b7b">
                 <v:stroke joinstyle="miter"/>
               </v:line>
             </w:pict>
@@ -1640,7 +1640,7 @@
           <w:lang w:eastAsia="ko-KR"/>
         </w:rPr>
         <w:drawing>
-          <wp:anchor distT="0" distB="0" distL="114300" distR="114300" simplePos="0" relativeHeight="251669504" behindDoc="0" locked="0" layoutInCell="1" allowOverlap="1" wp14:anchorId="586B8AAD" wp14:editId="30B3E863">
+          <wp:anchor distT="0" distB="0" distL="114300" distR="114300" simplePos="0" relativeHeight="251669504" behindDoc="0" locked="0" layoutInCell="1" allowOverlap="1" wp14:anchorId="68174688" wp14:editId="5FF9B47C">
             <wp:simplePos x="0" y="0"/>
             <wp:positionH relativeFrom="margin">
               <wp:posOffset>-445236</wp:posOffset>
@@ -2616,7 +2616,7 @@
           <w:r>
             <w:fldChar w:fldCharType="separate"/>
           </w:r>
-          <w:hyperlink w:anchor="_Toc159230906" w:history="1">
+          <w:hyperlink w:anchor="_Toc159232223" w:history="1">
             <w:r>
               <w:rPr>
                 <w:rStyle w:val="af0"/>
@@ -2665,7 +2665,7 @@
                 <w:noProof/>
                 <w:webHidden/>
               </w:rPr>
-              <w:instrText xml:space="preserve"> PAGEREF _Toc159230906 \h </w:instrText>
+              <w:instrText xml:space="preserve"> PAGEREF _Toc159232223 \h </w:instrText>
             </w:r>
             <w:r>
               <w:rPr>
@@ -2713,7 +2713,7 @@
               <w14:ligatures w14:val="standardContextual"/>
             </w:rPr>
           </w:pPr>
-          <w:hyperlink w:anchor="_Toc159230907" w:history="1">
+          <w:hyperlink w:anchor="_Toc159232224" w:history="1">
             <w:r>
               <w:rPr>
                 <w:rStyle w:val="af0"/>
@@ -2762,7 +2762,7 @@
                 <w:noProof/>
                 <w:webHidden/>
               </w:rPr>
-              <w:instrText xml:space="preserve"> PAGEREF _Toc159230907 \h </w:instrText>
+              <w:instrText xml:space="preserve"> PAGEREF _Toc159232224 \h </w:instrText>
             </w:r>
             <w:r>
               <w:rPr>
@@ -2806,7 +2806,7 @@
               <w14:ligatures w14:val="standardContextual"/>
             </w:rPr>
           </w:pPr>
-          <w:hyperlink w:anchor="_Toc159230908" w:history="1">
+          <w:hyperlink w:anchor="_Toc159232225" w:history="1">
             <w:r>
               <w:rPr>
                 <w:rStyle w:val="af0"/>
@@ -2846,7 +2846,7 @@
                 <w:noProof/>
                 <w:webHidden/>
               </w:rPr>
-              <w:instrText xml:space="preserve"> PAGEREF _Toc159230908 \h </w:instrText>
+              <w:instrText xml:space="preserve"> PAGEREF _Toc159232225 \h </w:instrText>
             </w:r>
             <w:r>
               <w:rPr>
@@ -2890,7 +2890,7 @@
               <w14:ligatures w14:val="standardContextual"/>
             </w:rPr>
           </w:pPr>
-          <w:hyperlink w:anchor="_Toc159230909" w:history="1">
+          <w:hyperlink w:anchor="_Toc159232226" w:history="1">
             <w:r>
               <w:rPr>
                 <w:rStyle w:val="af0"/>
@@ -2930,7 +2930,7 @@
                 <w:noProof/>
                 <w:webHidden/>
               </w:rPr>
-              <w:instrText xml:space="preserve"> PAGEREF _Toc159230909 \h </w:instrText>
+              <w:instrText xml:space="preserve"> PAGEREF _Toc159232226 \h </w:instrText>
             </w:r>
             <w:r>
               <w:rPr>
@@ -2974,7 +2974,7 @@
               <w14:ligatures w14:val="standardContextual"/>
             </w:rPr>
           </w:pPr>
-          <w:hyperlink w:anchor="_Toc159230910" w:history="1">
+          <w:hyperlink w:anchor="_Toc159232227" w:history="1">
             <w:r>
               <w:rPr>
                 <w:rStyle w:val="af0"/>
@@ -3014,7 +3014,7 @@
                 <w:noProof/>
                 <w:webHidden/>
               </w:rPr>
-              <w:instrText xml:space="preserve"> PAGEREF _Toc159230910 \h </w:instrText>
+              <w:instrText xml:space="preserve"> PAGEREF _Toc159232227 \h </w:instrText>
             </w:r>
             <w:r>
               <w:rPr>
@@ -3058,7 +3058,7 @@
               <w14:ligatures w14:val="standardContextual"/>
             </w:rPr>
           </w:pPr>
-          <w:hyperlink w:anchor="_Toc159230911" w:history="1">
+          <w:hyperlink w:anchor="_Toc159232228" w:history="1">
             <w:r>
               <w:rPr>
                 <w:rStyle w:val="af0"/>
@@ -3098,7 +3098,7 @@
                 <w:noProof/>
                 <w:webHidden/>
               </w:rPr>
-              <w:instrText xml:space="preserve"> PAGEREF _Toc159230911 \h </w:instrText>
+              <w:instrText xml:space="preserve"> PAGEREF _Toc159232228 \h </w:instrText>
             </w:r>
             <w:r>
               <w:rPr>
@@ -3142,7 +3142,7 @@
               <w14:ligatures w14:val="standardContextual"/>
             </w:rPr>
           </w:pPr>
-          <w:hyperlink w:anchor="_Toc159230912" w:history="1">
+          <w:hyperlink w:anchor="_Toc159232229" w:history="1">
             <w:r>
               <w:rPr>
                 <w:rStyle w:val="af0"/>
@@ -3182,7 +3182,7 @@
                 <w:noProof/>
                 <w:webHidden/>
               </w:rPr>
-              <w:instrText xml:space="preserve"> PAGEREF _Toc159230912 \h </w:instrText>
+              <w:instrText xml:space="preserve"> PAGEREF _Toc159232229 \h </w:instrText>
             </w:r>
             <w:r>
               <w:rPr>
@@ -3226,7 +3226,7 @@
               <w14:ligatures w14:val="standardContextual"/>
             </w:rPr>
           </w:pPr>
-          <w:hyperlink w:anchor="_Toc159230913" w:history="1">
+          <w:hyperlink w:anchor="_Toc159232230" w:history="1">
             <w:r>
               <w:rPr>
                 <w:rStyle w:val="af0"/>
@@ -3266,7 +3266,7 @@
                 <w:noProof/>
                 <w:webHidden/>
               </w:rPr>
-              <w:instrText xml:space="preserve"> PAGEREF _Toc159230913 \h </w:instrText>
+              <w:instrText xml:space="preserve"> PAGEREF _Toc159232230 \h </w:instrText>
             </w:r>
             <w:r>
               <w:rPr>
@@ -3310,7 +3310,7 @@
               <w14:ligatures w14:val="standardContextual"/>
             </w:rPr>
           </w:pPr>
-          <w:hyperlink w:anchor="_Toc159230914" w:history="1">
+          <w:hyperlink w:anchor="_Toc159232231" w:history="1">
             <w:r>
               <w:rPr>
                 <w:rStyle w:val="af0"/>
@@ -3350,7 +3350,7 @@
                 <w:noProof/>
                 <w:webHidden/>
               </w:rPr>
-              <w:instrText xml:space="preserve"> PAGEREF _Toc159230914 \h </w:instrText>
+              <w:instrText xml:space="preserve"> PAGEREF _Toc159232231 \h </w:instrText>
             </w:r>
             <w:r>
               <w:rPr>
@@ -3394,7 +3394,7 @@
               <w14:ligatures w14:val="standardContextual"/>
             </w:rPr>
           </w:pPr>
-          <w:hyperlink w:anchor="_Toc159230915" w:history="1">
+          <w:hyperlink w:anchor="_Toc159232232" w:history="1">
             <w:r>
               <w:rPr>
                 <w:rStyle w:val="af0"/>
@@ -3434,7 +3434,7 @@
                 <w:noProof/>
                 <w:webHidden/>
               </w:rPr>
-              <w:instrText xml:space="preserve"> PAGEREF _Toc159230915 \h </w:instrText>
+              <w:instrText xml:space="preserve"> PAGEREF _Toc159232232 \h </w:instrText>
             </w:r>
             <w:r>
               <w:rPr>
@@ -3478,7 +3478,7 @@
               <w14:ligatures w14:val="standardContextual"/>
             </w:rPr>
           </w:pPr>
-          <w:hyperlink w:anchor="_Toc159230916" w:history="1">
+          <w:hyperlink w:anchor="_Toc159232233" w:history="1">
             <w:r>
               <w:rPr>
                 <w:rStyle w:val="af0"/>
@@ -3518,7 +3518,7 @@
                 <w:noProof/>
                 <w:webHidden/>
               </w:rPr>
-              <w:instrText xml:space="preserve"> PAGEREF _Toc159230916 \h </w:instrText>
+              <w:instrText xml:space="preserve"> PAGEREF _Toc159232233 \h </w:instrText>
             </w:r>
             <w:r>
               <w:rPr>
@@ -3562,7 +3562,7 @@
               <w14:ligatures w14:val="standardContextual"/>
             </w:rPr>
           </w:pPr>
-          <w:hyperlink w:anchor="_Toc159230917" w:history="1">
+          <w:hyperlink w:anchor="_Toc159232234" w:history="1">
             <w:r>
               <w:rPr>
                 <w:rStyle w:val="af0"/>
@@ -3602,7 +3602,7 @@
                 <w:noProof/>
                 <w:webHidden/>
               </w:rPr>
-              <w:instrText xml:space="preserve"> PAGEREF _Toc159230917 \h </w:instrText>
+              <w:instrText xml:space="preserve"> PAGEREF _Toc159232234 \h </w:instrText>
             </w:r>
             <w:r>
               <w:rPr>
@@ -3646,7 +3646,7 @@
               <w14:ligatures w14:val="standardContextual"/>
             </w:rPr>
           </w:pPr>
-          <w:hyperlink w:anchor="_Toc159230918" w:history="1">
+          <w:hyperlink w:anchor="_Toc159232235" w:history="1">
             <w:r>
               <w:rPr>
                 <w:rStyle w:val="af0"/>
@@ -3686,7 +3686,7 @@
                 <w:noProof/>
                 <w:webHidden/>
               </w:rPr>
-              <w:instrText xml:space="preserve"> PAGEREF _Toc159230918 \h </w:instrText>
+              <w:instrText xml:space="preserve"> PAGEREF _Toc159232235 \h </w:instrText>
             </w:r>
             <w:r>
               <w:rPr>
@@ -3730,7 +3730,7 @@
               <w14:ligatures w14:val="standardContextual"/>
             </w:rPr>
           </w:pPr>
-          <w:hyperlink w:anchor="_Toc159230919" w:history="1">
+          <w:hyperlink w:anchor="_Toc159232236" w:history="1">
             <w:r>
               <w:rPr>
                 <w:rStyle w:val="af0"/>
@@ -3770,7 +3770,7 @@
                 <w:noProof/>
                 <w:webHidden/>
               </w:rPr>
-              <w:instrText xml:space="preserve"> PAGEREF _Toc159230919 \h </w:instrText>
+              <w:instrText xml:space="preserve"> PAGEREF _Toc159232236 \h </w:instrText>
             </w:r>
             <w:r>
               <w:rPr>
@@ -3814,7 +3814,7 @@
               <w14:ligatures w14:val="standardContextual"/>
             </w:rPr>
           </w:pPr>
-          <w:hyperlink w:anchor="_Toc159230920" w:history="1">
+          <w:hyperlink w:anchor="_Toc159232237" w:history="1">
             <w:r>
               <w:rPr>
                 <w:rStyle w:val="af0"/>
@@ -3854,7 +3854,7 @@
                 <w:noProof/>
                 <w:webHidden/>
               </w:rPr>
-              <w:instrText xml:space="preserve"> PAGEREF _Toc159230920 \h </w:instrText>
+              <w:instrText xml:space="preserve"> PAGEREF _Toc159232237 \h </w:instrText>
             </w:r>
             <w:r>
               <w:rPr>
@@ -3898,7 +3898,7 @@
               <w14:ligatures w14:val="standardContextual"/>
             </w:rPr>
           </w:pPr>
-          <w:hyperlink w:anchor="_Toc159230921" w:history="1">
+          <w:hyperlink w:anchor="_Toc159232238" w:history="1">
             <w:r>
               <w:rPr>
                 <w:rStyle w:val="af0"/>
@@ -3938,7 +3938,7 @@
                 <w:noProof/>
                 <w:webHidden/>
               </w:rPr>
-              <w:instrText xml:space="preserve"> PAGEREF _Toc159230921 \h </w:instrText>
+              <w:instrText xml:space="preserve"> PAGEREF _Toc159232238 \h </w:instrText>
             </w:r>
             <w:r>
               <w:rPr>
@@ -3986,7 +3986,7 @@
               <w14:ligatures w14:val="standardContextual"/>
             </w:rPr>
           </w:pPr>
-          <w:hyperlink w:anchor="_Toc159230922" w:history="1">
+          <w:hyperlink w:anchor="_Toc159232239" w:history="1">
             <w:r>
               <w:rPr>
                 <w:rStyle w:val="af0"/>
@@ -4035,7 +4035,7 @@
                 <w:noProof/>
                 <w:webHidden/>
               </w:rPr>
-              <w:instrText xml:space="preserve"> PAGEREF _Toc159230922 \h </w:instrText>
+              <w:instrText xml:space="preserve"> PAGEREF _Toc159232239 \h </w:instrText>
             </w:r>
             <w:r>
               <w:rPr>
@@ -4079,7 +4079,7 @@
               <w14:ligatures w14:val="standardContextual"/>
             </w:rPr>
           </w:pPr>
-          <w:hyperlink w:anchor="_Toc159230923" w:history="1">
+          <w:hyperlink w:anchor="_Toc159232240" w:history="1">
             <w:r>
               <w:rPr>
                 <w:rStyle w:val="af0"/>
@@ -4119,7 +4119,7 @@
                 <w:noProof/>
                 <w:webHidden/>
               </w:rPr>
-              <w:instrText xml:space="preserve"> PAGEREF _Toc159230923 \h </w:instrText>
+              <w:instrText xml:space="preserve"> PAGEREF _Toc159232240 \h </w:instrText>
             </w:r>
             <w:r>
               <w:rPr>
@@ -4163,7 +4163,7 @@
               <w14:ligatures w14:val="standardContextual"/>
             </w:rPr>
           </w:pPr>
-          <w:hyperlink w:anchor="_Toc159230924" w:history="1">
+          <w:hyperlink w:anchor="_Toc159232241" w:history="1">
             <w:r>
               <w:rPr>
                 <w:rStyle w:val="af0"/>
@@ -4198,7 +4198,7 @@
                 <w:noProof/>
                 <w:webHidden/>
               </w:rPr>
-              <w:instrText xml:space="preserve"> PAGEREF _Toc159230924 \h </w:instrText>
+              <w:instrText xml:space="preserve"> PAGEREF _Toc159232241 \h </w:instrText>
             </w:r>
             <w:r>
               <w:rPr>
@@ -4242,7 +4242,7 @@
               <w14:ligatures w14:val="standardContextual"/>
             </w:rPr>
           </w:pPr>
-          <w:hyperlink w:anchor="_Toc159230925" w:history="1">
+          <w:hyperlink w:anchor="_Toc159232242" w:history="1">
             <w:r>
               <w:rPr>
                 <w:rStyle w:val="af0"/>
@@ -4277,7 +4277,7 @@
                 <w:noProof/>
                 <w:webHidden/>
               </w:rPr>
-              <w:instrText xml:space="preserve"> PAGEREF _Toc159230925 \h </w:instrText>
+              <w:instrText xml:space="preserve"> PAGEREF _Toc159232242 \h </w:instrText>
             </w:r>
             <w:r>
               <w:rPr>
@@ -4321,7 +4321,7 @@
               <w14:ligatures w14:val="standardContextual"/>
             </w:rPr>
           </w:pPr>
-          <w:hyperlink w:anchor="_Toc159230926" w:history="1">
+          <w:hyperlink w:anchor="_Toc159232243" w:history="1">
             <w:r>
               <w:rPr>
                 <w:rStyle w:val="af0"/>
@@ -4361,7 +4361,7 @@
                 <w:noProof/>
                 <w:webHidden/>
               </w:rPr>
-              <w:instrText xml:space="preserve"> PAGEREF _Toc159230926 \h </w:instrText>
+              <w:instrText xml:space="preserve"> PAGEREF _Toc159232243 \h </w:instrText>
             </w:r>
             <w:r>
               <w:rPr>
@@ -4405,7 +4405,7 @@
               <w14:ligatures w14:val="standardContextual"/>
             </w:rPr>
           </w:pPr>
-          <w:hyperlink w:anchor="_Toc159230927" w:history="1">
+          <w:hyperlink w:anchor="_Toc159232244" w:history="1">
             <w:r>
               <w:rPr>
                 <w:rStyle w:val="af0"/>
@@ -4440,7 +4440,7 @@
                 <w:noProof/>
                 <w:webHidden/>
               </w:rPr>
-              <w:instrText xml:space="preserve"> PAGEREF _Toc159230927 \h </w:instrText>
+              <w:instrText xml:space="preserve"> PAGEREF _Toc159232244 \h </w:instrText>
             </w:r>
             <w:r>
               <w:rPr>
@@ -4484,7 +4484,7 @@
               <w14:ligatures w14:val="standardContextual"/>
             </w:rPr>
           </w:pPr>
-          <w:hyperlink w:anchor="_Toc159230928" w:history="1">
+          <w:hyperlink w:anchor="_Toc159232245" w:history="1">
             <w:r>
               <w:rPr>
                 <w:rStyle w:val="af0"/>
@@ -4519,7 +4519,7 @@
                 <w:noProof/>
                 <w:webHidden/>
               </w:rPr>
-              <w:instrText xml:space="preserve"> PAGEREF _Toc159230928 \h </w:instrText>
+              <w:instrText xml:space="preserve"> PAGEREF _Toc159232245 \h </w:instrText>
             </w:r>
             <w:r>
               <w:rPr>
@@ -4567,7 +4567,7 @@
               <w14:ligatures w14:val="standardContextual"/>
             </w:rPr>
           </w:pPr>
-          <w:hyperlink w:anchor="_Toc159230929" w:history="1">
+          <w:hyperlink w:anchor="_Toc159232246" w:history="1">
             <w:r>
               <w:rPr>
                 <w:rStyle w:val="af0"/>
@@ -4616,7 +4616,7 @@
                 <w:noProof/>
                 <w:webHidden/>
               </w:rPr>
-              <w:instrText xml:space="preserve"> PAGEREF _Toc159230929 \h </w:instrText>
+              <w:instrText xml:space="preserve"> PAGEREF _Toc159232246 \h </w:instrText>
             </w:r>
             <w:r>
               <w:rPr>
@@ -4660,7 +4660,7 @@
               <w14:ligatures w14:val="standardContextual"/>
             </w:rPr>
           </w:pPr>
-          <w:hyperlink w:anchor="_Toc159230930" w:history="1">
+          <w:hyperlink w:anchor="_Toc159232247" w:history="1">
             <w:r>
               <w:rPr>
                 <w:rStyle w:val="af0"/>
@@ -4700,7 +4700,7 @@
                 <w:noProof/>
                 <w:webHidden/>
               </w:rPr>
-              <w:instrText xml:space="preserve"> PAGEREF _Toc159230930 \h </w:instrText>
+              <w:instrText xml:space="preserve"> PAGEREF _Toc159232247 \h </w:instrText>
             </w:r>
             <w:r>
               <w:rPr>
@@ -4744,7 +4744,7 @@
               <w14:ligatures w14:val="standardContextual"/>
             </w:rPr>
           </w:pPr>
-          <w:hyperlink w:anchor="_Toc159230931" w:history="1">
+          <w:hyperlink w:anchor="_Toc159232248" w:history="1">
             <w:r>
               <w:rPr>
                 <w:rStyle w:val="af0"/>
@@ -4779,7 +4779,7 @@
                 <w:noProof/>
                 <w:webHidden/>
               </w:rPr>
-              <w:instrText xml:space="preserve"> PAGEREF _Toc159230931 \h </w:instrText>
+              <w:instrText xml:space="preserve"> PAGEREF _Toc159232248 \h </w:instrText>
             </w:r>
             <w:r>
               <w:rPr>
@@ -4823,7 +4823,7 @@
               <w14:ligatures w14:val="standardContextual"/>
             </w:rPr>
           </w:pPr>
-          <w:hyperlink w:anchor="_Toc159230932" w:history="1">
+          <w:hyperlink w:anchor="_Toc159232249" w:history="1">
             <w:r>
               <w:rPr>
                 <w:rStyle w:val="af0"/>
@@ -4858,7 +4858,7 @@
                 <w:noProof/>
                 <w:webHidden/>
               </w:rPr>
-              <w:instrText xml:space="preserve"> PAGEREF _Toc159230932 \h </w:instrText>
+              <w:instrText xml:space="preserve"> PAGEREF _Toc159232249 \h </w:instrText>
             </w:r>
             <w:r>
               <w:rPr>
@@ -4902,7 +4902,7 @@
               <w14:ligatures w14:val="standardContextual"/>
             </w:rPr>
           </w:pPr>
-          <w:hyperlink w:anchor="_Toc159230933" w:history="1">
+          <w:hyperlink w:anchor="_Toc159232250" w:history="1">
             <w:r>
               <w:rPr>
                 <w:rStyle w:val="af0"/>
@@ -4937,7 +4937,7 @@
                 <w:noProof/>
                 <w:webHidden/>
               </w:rPr>
-              <w:instrText xml:space="preserve"> PAGEREF _Toc159230933 \h </w:instrText>
+              <w:instrText xml:space="preserve"> PAGEREF _Toc159232250 \h </w:instrText>
             </w:r>
             <w:r>
               <w:rPr>
@@ -4981,7 +4981,7 @@
               <w14:ligatures w14:val="standardContextual"/>
             </w:rPr>
           </w:pPr>
-          <w:hyperlink w:anchor="_Toc159230934" w:history="1">
+          <w:hyperlink w:anchor="_Toc159232251" w:history="1">
             <w:r>
               <w:rPr>
                 <w:rStyle w:val="af0"/>
@@ -5016,7 +5016,7 @@
                 <w:noProof/>
                 <w:webHidden/>
               </w:rPr>
-              <w:instrText xml:space="preserve"> PAGEREF _Toc159230934 \h </w:instrText>
+              <w:instrText xml:space="preserve"> PAGEREF _Toc159232251 \h </w:instrText>
             </w:r>
             <w:r>
               <w:rPr>
@@ -5060,7 +5060,7 @@
               <w14:ligatures w14:val="standardContextual"/>
             </w:rPr>
           </w:pPr>
-          <w:hyperlink w:anchor="_Toc159230935" w:history="1">
+          <w:hyperlink w:anchor="_Toc159232252" w:history="1">
             <w:r>
               <w:rPr>
                 <w:rStyle w:val="af0"/>
@@ -5100,7 +5100,7 @@
                 <w:noProof/>
                 <w:webHidden/>
               </w:rPr>
-              <w:instrText xml:space="preserve"> PAGEREF _Toc159230935 \h </w:instrText>
+              <w:instrText xml:space="preserve"> PAGEREF _Toc159232252 \h </w:instrText>
             </w:r>
             <w:r>
               <w:rPr>
@@ -5144,7 +5144,7 @@
               <w14:ligatures w14:val="standardContextual"/>
             </w:rPr>
           </w:pPr>
-          <w:hyperlink w:anchor="_Toc159230936" w:history="1">
+          <w:hyperlink w:anchor="_Toc159232253" w:history="1">
             <w:r>
               <w:rPr>
                 <w:rStyle w:val="af0"/>
@@ -5184,7 +5184,7 @@
                 <w:noProof/>
                 <w:webHidden/>
               </w:rPr>
-              <w:instrText xml:space="preserve"> PAGEREF _Toc159230936 \h </w:instrText>
+              <w:instrText xml:space="preserve"> PAGEREF _Toc159232253 \h </w:instrText>
             </w:r>
             <w:r>
               <w:rPr>
@@ -5228,7 +5228,7 @@
               <w14:ligatures w14:val="standardContextual"/>
             </w:rPr>
           </w:pPr>
-          <w:hyperlink w:anchor="_Toc159230937" w:history="1">
+          <w:hyperlink w:anchor="_Toc159232254" w:history="1">
             <w:r>
               <w:rPr>
                 <w:rStyle w:val="af0"/>
@@ -5268,7 +5268,7 @@
                 <w:noProof/>
                 <w:webHidden/>
               </w:rPr>
-              <w:instrText xml:space="preserve"> PAGEREF _Toc159230937 \h </w:instrText>
+              <w:instrText xml:space="preserve"> PAGEREF _Toc159232254 \h </w:instrText>
             </w:r>
             <w:r>
               <w:rPr>
@@ -5316,7 +5316,7 @@
               <w14:ligatures w14:val="standardContextual"/>
             </w:rPr>
           </w:pPr>
-          <w:hyperlink w:anchor="_Toc159230938" w:history="1">
+          <w:hyperlink w:anchor="_Toc159232255" w:history="1">
             <w:r>
               <w:rPr>
                 <w:rStyle w:val="af0"/>
@@ -5365,7 +5365,7 @@
                 <w:noProof/>
                 <w:webHidden/>
               </w:rPr>
-              <w:instrText xml:space="preserve"> PAGEREF _Toc159230938 \h </w:instrText>
+              <w:instrText xml:space="preserve"> PAGEREF _Toc159232255 \h </w:instrText>
             </w:r>
             <w:r>
               <w:rPr>
@@ -5413,7 +5413,7 @@
               <w14:ligatures w14:val="standardContextual"/>
             </w:rPr>
           </w:pPr>
-          <w:hyperlink w:anchor="_Toc159230939" w:history="1">
+          <w:hyperlink w:anchor="_Toc159232256" w:history="1">
             <w:r>
               <w:rPr>
                 <w:rStyle w:val="af0"/>
@@ -5462,7 +5462,7 @@
                 <w:noProof/>
                 <w:webHidden/>
               </w:rPr>
-              <w:instrText xml:space="preserve"> PAGEREF _Toc159230939 \h </w:instrText>
+              <w:instrText xml:space="preserve"> PAGEREF _Toc159232256 \h </w:instrText>
             </w:r>
             <w:r>
               <w:rPr>
@@ -5506,7 +5506,7 @@
               <w14:ligatures w14:val="standardContextual"/>
             </w:rPr>
           </w:pPr>
-          <w:hyperlink w:anchor="_Toc159230940" w:history="1">
+          <w:hyperlink w:anchor="_Toc159232257" w:history="1">
             <w:r>
               <w:rPr>
                 <w:rStyle w:val="af0"/>
@@ -5546,7 +5546,7 @@
                 <w:noProof/>
                 <w:webHidden/>
               </w:rPr>
-              <w:instrText xml:space="preserve"> PAGEREF _Toc159230940 \h </w:instrText>
+              <w:instrText xml:space="preserve"> PAGEREF _Toc159232257 \h </w:instrText>
             </w:r>
             <w:r>
               <w:rPr>
@@ -5590,7 +5590,7 @@
               <w14:ligatures w14:val="standardContextual"/>
             </w:rPr>
           </w:pPr>
-          <w:hyperlink w:anchor="_Toc159230941" w:history="1">
+          <w:hyperlink w:anchor="_Toc159232258" w:history="1">
             <w:r>
               <w:rPr>
                 <w:rStyle w:val="af0"/>
@@ -5630,7 +5630,7 @@
                 <w:noProof/>
                 <w:webHidden/>
               </w:rPr>
-              <w:instrText xml:space="preserve"> PAGEREF _Toc159230941 \h </w:instrText>
+              <w:instrText xml:space="preserve"> PAGEREF _Toc159232258 \h </w:instrText>
             </w:r>
             <w:r>
               <w:rPr>
@@ -5674,7 +5674,7 @@
               <w14:ligatures w14:val="standardContextual"/>
             </w:rPr>
           </w:pPr>
-          <w:hyperlink w:anchor="_Toc159230942" w:history="1">
+          <w:hyperlink w:anchor="_Toc159232259" w:history="1">
             <w:r>
               <w:rPr>
                 <w:rStyle w:val="af0"/>
@@ -5714,7 +5714,7 @@
                 <w:noProof/>
                 <w:webHidden/>
               </w:rPr>
-              <w:instrText xml:space="preserve"> PAGEREF _Toc159230942 \h </w:instrText>
+              <w:instrText xml:space="preserve"> PAGEREF _Toc159232259 \h </w:instrText>
             </w:r>
             <w:r>
               <w:rPr>
@@ -5762,7 +5762,7 @@
               <w14:ligatures w14:val="standardContextual"/>
             </w:rPr>
           </w:pPr>
-          <w:hyperlink w:anchor="_Toc159230943" w:history="1">
+          <w:hyperlink w:anchor="_Toc159232260" w:history="1">
             <w:r>
               <w:rPr>
                 <w:rStyle w:val="af0"/>
@@ -5811,7 +5811,7 @@
                 <w:noProof/>
                 <w:webHidden/>
               </w:rPr>
-              <w:instrText xml:space="preserve"> PAGEREF _Toc159230943 \h </w:instrText>
+              <w:instrText xml:space="preserve"> PAGEREF _Toc159232260 \h </w:instrText>
             </w:r>
             <w:r>
               <w:rPr>
@@ -5855,7 +5855,7 @@
               <w14:ligatures w14:val="standardContextual"/>
             </w:rPr>
           </w:pPr>
-          <w:hyperlink w:anchor="_Toc159230944" w:history="1">
+          <w:hyperlink w:anchor="_Toc159232261" w:history="1">
             <w:r>
               <w:rPr>
                 <w:rStyle w:val="af0"/>
@@ -5895,7 +5895,7 @@
                 <w:noProof/>
                 <w:webHidden/>
               </w:rPr>
-              <w:instrText xml:space="preserve"> PAGEREF _Toc159230944 \h </w:instrText>
+              <w:instrText xml:space="preserve"> PAGEREF _Toc159232261 \h </w:instrText>
             </w:r>
             <w:r>
               <w:rPr>
@@ -5939,7 +5939,7 @@
               <w14:ligatures w14:val="standardContextual"/>
             </w:rPr>
           </w:pPr>
-          <w:hyperlink w:anchor="_Toc159230945" w:history="1">
+          <w:hyperlink w:anchor="_Toc159232262" w:history="1">
             <w:r>
               <w:rPr>
                 <w:rStyle w:val="af0"/>
@@ -5974,7 +5974,7 @@
                 <w:noProof/>
                 <w:webHidden/>
               </w:rPr>
-              <w:instrText xml:space="preserve"> PAGEREF _Toc159230945 \h </w:instrText>
+              <w:instrText xml:space="preserve"> PAGEREF _Toc159232262 \h </w:instrText>
             </w:r>
             <w:r>
               <w:rPr>
@@ -6018,7 +6018,7 @@
               <w14:ligatures w14:val="standardContextual"/>
             </w:rPr>
           </w:pPr>
-          <w:hyperlink w:anchor="_Toc159230946" w:history="1">
+          <w:hyperlink w:anchor="_Toc159232263" w:history="1">
             <w:r>
               <w:rPr>
                 <w:rStyle w:val="af0"/>
@@ -6053,7 +6053,7 @@
                 <w:noProof/>
                 <w:webHidden/>
               </w:rPr>
-              <w:instrText xml:space="preserve"> PAGEREF _Toc159230946 \h </w:instrText>
+              <w:instrText xml:space="preserve"> PAGEREF _Toc159232263 \h </w:instrText>
             </w:r>
             <w:r>
               <w:rPr>
@@ -6097,7 +6097,7 @@
               <w14:ligatures w14:val="standardContextual"/>
             </w:rPr>
           </w:pPr>
-          <w:hyperlink w:anchor="_Toc159230947" w:history="1">
+          <w:hyperlink w:anchor="_Toc159232264" w:history="1">
             <w:r>
               <w:rPr>
                 <w:rStyle w:val="af0"/>
@@ -6137,7 +6137,7 @@
                 <w:noProof/>
                 <w:webHidden/>
               </w:rPr>
-              <w:instrText xml:space="preserve"> PAGEREF _Toc159230947 \h </w:instrText>
+              <w:instrText xml:space="preserve"> PAGEREF _Toc159232264 \h </w:instrText>
             </w:r>
             <w:r>
               <w:rPr>
@@ -6181,7 +6181,7 @@
               <w14:ligatures w14:val="standardContextual"/>
             </w:rPr>
           </w:pPr>
-          <w:hyperlink w:anchor="_Toc159230948" w:history="1">
+          <w:hyperlink w:anchor="_Toc159232265" w:history="1">
             <w:r>
               <w:rPr>
                 <w:rStyle w:val="af0"/>
@@ -6216,7 +6216,7 @@
                 <w:noProof/>
                 <w:webHidden/>
               </w:rPr>
-              <w:instrText xml:space="preserve"> PAGEREF _Toc159230948 \h </w:instrText>
+              <w:instrText xml:space="preserve"> PAGEREF _Toc159232265 \h </w:instrText>
             </w:r>
             <w:r>
               <w:rPr>
@@ -6260,7 +6260,7 @@
               <w14:ligatures w14:val="standardContextual"/>
             </w:rPr>
           </w:pPr>
-          <w:hyperlink w:anchor="_Toc159230949" w:history="1">
+          <w:hyperlink w:anchor="_Toc159232266" w:history="1">
             <w:r>
               <w:rPr>
                 <w:rStyle w:val="af0"/>
@@ -6300,7 +6300,7 @@
                 <w:noProof/>
                 <w:webHidden/>
               </w:rPr>
-              <w:instrText xml:space="preserve"> PAGEREF _Toc159230949 \h </w:instrText>
+              <w:instrText xml:space="preserve"> PAGEREF _Toc159232266 \h </w:instrText>
             </w:r>
             <w:r>
               <w:rPr>
@@ -6344,7 +6344,7 @@
               <w14:ligatures w14:val="standardContextual"/>
             </w:rPr>
           </w:pPr>
-          <w:hyperlink w:anchor="_Toc159230950" w:history="1">
+          <w:hyperlink w:anchor="_Toc159232267" w:history="1">
             <w:r>
               <w:rPr>
                 <w:rStyle w:val="af0"/>
@@ -6384,7 +6384,7 @@
                 <w:noProof/>
                 <w:webHidden/>
               </w:rPr>
-              <w:instrText xml:space="preserve"> PAGEREF _Toc159230950 \h </w:instrText>
+              <w:instrText xml:space="preserve"> PAGEREF _Toc159232267 \h </w:instrText>
             </w:r>
             <w:r>
               <w:rPr>
@@ -6428,7 +6428,7 @@
               <w14:ligatures w14:val="standardContextual"/>
             </w:rPr>
           </w:pPr>
-          <w:hyperlink w:anchor="_Toc159230951" w:history="1">
+          <w:hyperlink w:anchor="_Toc159232268" w:history="1">
             <w:r>
               <w:rPr>
                 <w:rStyle w:val="af0"/>
@@ -6468,7 +6468,7 @@
                 <w:noProof/>
                 <w:webHidden/>
               </w:rPr>
-              <w:instrText xml:space="preserve"> PAGEREF _Toc159230951 \h </w:instrText>
+              <w:instrText xml:space="preserve"> PAGEREF _Toc159232268 \h </w:instrText>
             </w:r>
             <w:r>
               <w:rPr>
@@ -6512,7 +6512,7 @@
               <w14:ligatures w14:val="standardContextual"/>
             </w:rPr>
           </w:pPr>
-          <w:hyperlink w:anchor="_Toc159230952" w:history="1">
+          <w:hyperlink w:anchor="_Toc159232269" w:history="1">
             <w:r>
               <w:rPr>
                 <w:rStyle w:val="af0"/>
@@ -6547,7 +6547,7 @@
                 <w:noProof/>
                 <w:webHidden/>
               </w:rPr>
-              <w:instrText xml:space="preserve"> PAGEREF _Toc159230952 \h </w:instrText>
+              <w:instrText xml:space="preserve"> PAGEREF _Toc159232269 \h </w:instrText>
             </w:r>
             <w:r>
               <w:rPr>
@@ -6595,7 +6595,7 @@
               <w14:ligatures w14:val="standardContextual"/>
             </w:rPr>
           </w:pPr>
-          <w:hyperlink w:anchor="_Toc159230953" w:history="1">
+          <w:hyperlink w:anchor="_Toc159232270" w:history="1">
             <w:r>
               <w:rPr>
                 <w:rStyle w:val="af0"/>
@@ -6644,7 +6644,7 @@
                 <w:noProof/>
                 <w:webHidden/>
               </w:rPr>
-              <w:instrText xml:space="preserve"> PAGEREF _Toc159230953 \h </w:instrText>
+              <w:instrText xml:space="preserve"> PAGEREF _Toc159232270 \h </w:instrText>
             </w:r>
             <w:r>
               <w:rPr>
@@ -6692,7 +6692,7 @@
               <w14:ligatures w14:val="standardContextual"/>
             </w:rPr>
           </w:pPr>
-          <w:hyperlink w:anchor="_Toc159230954" w:history="1">
+          <w:hyperlink w:anchor="_Toc159232271" w:history="1">
             <w:r>
               <w:rPr>
                 <w:rStyle w:val="af0"/>
@@ -6741,7 +6741,7 @@
                 <w:noProof/>
                 <w:webHidden/>
               </w:rPr>
-              <w:instrText xml:space="preserve"> PAGEREF _Toc159230954 \h </w:instrText>
+              <w:instrText xml:space="preserve"> PAGEREF _Toc159232271 \h </w:instrText>
             </w:r>
             <w:r>
               <w:rPr>
@@ -6856,6 +6856,7 @@
     <w:p>
       <w:pPr>
         <w:pStyle w:val="52"/>
+        <w:ind w:firstLine="200"/>
         <w:rPr>
           <w:rFonts w:asciiTheme="minorHAnsi" w:eastAsiaTheme="minorEastAsia" w:hAnsiTheme="minorHAnsi" w:cstheme="minorBidi"/>
           <w:noProof/>
@@ -6866,25 +6867,15 @@
         </w:rPr>
       </w:pPr>
       <w:r>
-        <w:rPr>
-          <w:color w:val="000000" w:themeColor="text1"/>
-          <w:kern w:val="32"/>
-          <w:lang w:eastAsia="en-US"/>
-        </w:rPr>
         <w:fldChar w:fldCharType="begin"/>
       </w:r>
       <w:r>
         <w:instrText xml:space="preserve"> TOC \h \z \t "th,5" </w:instrText>
       </w:r>
       <w:r>
-        <w:rPr>
-          <w:color w:val="000000" w:themeColor="text1"/>
-          <w:kern w:val="32"/>
-          <w:lang w:eastAsia="en-US"/>
-        </w:rPr>
         <w:fldChar w:fldCharType="separate"/>
       </w:r>
-      <w:hyperlink w:anchor="_Toc159230955" w:history="1">
+      <w:hyperlink w:anchor="_Toc159232272" w:history="1">
         <w:r>
           <w:rPr>
             <w:rStyle w:val="af0"/>
@@ -6919,7 +6910,7 @@
             <w:noProof/>
             <w:webHidden/>
           </w:rPr>
-          <w:instrText xml:space="preserve"> PAGEREF _Toc159230955 \h </w:instrText>
+          <w:instrText xml:space="preserve"> PAGEREF _Toc159232272 \h </w:instrText>
         </w:r>
         <w:r>
           <w:rPr>
@@ -6953,6 +6944,7 @@
     <w:p>
       <w:pPr>
         <w:pStyle w:val="52"/>
+        <w:ind w:firstLine="200"/>
         <w:rPr>
           <w:rFonts w:asciiTheme="minorHAnsi" w:eastAsiaTheme="minorEastAsia" w:hAnsiTheme="minorHAnsi" w:cstheme="minorBidi"/>
           <w:noProof/>
@@ -6962,7 +6954,7 @@
           <w14:ligatures w14:val="standardContextual"/>
         </w:rPr>
       </w:pPr>
-      <w:hyperlink w:anchor="_Toc159230956" w:history="1">
+      <w:hyperlink w:anchor="_Toc159232273" w:history="1">
         <w:r>
           <w:rPr>
             <w:rStyle w:val="af0"/>
@@ -6997,7 +6989,7 @@
             <w:noProof/>
             <w:webHidden/>
           </w:rPr>
-          <w:instrText xml:space="preserve"> PAGEREF _Toc159230956 \h </w:instrText>
+          <w:instrText xml:space="preserve"> PAGEREF _Toc159232273 \h </w:instrText>
         </w:r>
         <w:r>
           <w:rPr>
@@ -7031,6 +7023,7 @@
     <w:p>
       <w:pPr>
         <w:pStyle w:val="52"/>
+        <w:ind w:firstLine="200"/>
         <w:rPr>
           <w:rFonts w:asciiTheme="minorHAnsi" w:eastAsiaTheme="minorEastAsia" w:hAnsiTheme="minorHAnsi" w:cstheme="minorBidi"/>
           <w:noProof/>
@@ -7040,7 +7033,7 @@
           <w14:ligatures w14:val="standardContextual"/>
         </w:rPr>
       </w:pPr>
-      <w:hyperlink w:anchor="_Toc159230957" w:history="1">
+      <w:hyperlink w:anchor="_Toc159232274" w:history="1">
         <w:r>
           <w:rPr>
             <w:rStyle w:val="af0"/>
@@ -7075,7 +7068,7 @@
             <w:noProof/>
             <w:webHidden/>
           </w:rPr>
-          <w:instrText xml:space="preserve"> PAGEREF _Toc159230957 \h </w:instrText>
+          <w:instrText xml:space="preserve"> PAGEREF _Toc159232274 \h </w:instrText>
         </w:r>
         <w:r>
           <w:rPr>
@@ -7109,6 +7102,7 @@
     <w:p>
       <w:pPr>
         <w:pStyle w:val="52"/>
+        <w:ind w:firstLine="200"/>
         <w:rPr>
           <w:rFonts w:asciiTheme="minorHAnsi" w:eastAsiaTheme="minorEastAsia" w:hAnsiTheme="minorHAnsi" w:cstheme="minorBidi"/>
           <w:noProof/>
@@ -7118,7 +7112,7 @@
           <w14:ligatures w14:val="standardContextual"/>
         </w:rPr>
       </w:pPr>
-      <w:hyperlink w:anchor="_Toc159230958" w:history="1">
+      <w:hyperlink w:anchor="_Toc159232275" w:history="1">
         <w:r>
           <w:rPr>
             <w:rStyle w:val="af0"/>
@@ -7153,7 +7147,7 @@
             <w:noProof/>
             <w:webHidden/>
           </w:rPr>
-          <w:instrText xml:space="preserve"> PAGEREF _Toc159230958 \h </w:instrText>
+          <w:instrText xml:space="preserve"> PAGEREF _Toc159232275 \h </w:instrText>
         </w:r>
         <w:r>
           <w:rPr>
@@ -7187,6 +7181,7 @@
     <w:p>
       <w:pPr>
         <w:pStyle w:val="52"/>
+        <w:ind w:firstLine="200"/>
         <w:rPr>
           <w:rFonts w:asciiTheme="minorHAnsi" w:eastAsiaTheme="minorEastAsia" w:hAnsiTheme="minorHAnsi" w:cstheme="minorBidi"/>
           <w:noProof/>
@@ -7196,7 +7191,7 @@
           <w14:ligatures w14:val="standardContextual"/>
         </w:rPr>
       </w:pPr>
-      <w:hyperlink w:anchor="_Toc159230959" w:history="1">
+      <w:hyperlink w:anchor="_Toc159232276" w:history="1">
         <w:r>
           <w:rPr>
             <w:rStyle w:val="af0"/>
@@ -7231,7 +7226,7 @@
             <w:noProof/>
             <w:webHidden/>
           </w:rPr>
-          <w:instrText xml:space="preserve"> PAGEREF _Toc159230959 \h </w:instrText>
+          <w:instrText xml:space="preserve"> PAGEREF _Toc159232276 \h </w:instrText>
         </w:r>
         <w:r>
           <w:rPr>
@@ -7265,6 +7260,7 @@
     <w:p>
       <w:pPr>
         <w:pStyle w:val="52"/>
+        <w:ind w:firstLine="200"/>
         <w:rPr>
           <w:rFonts w:asciiTheme="minorHAnsi" w:eastAsiaTheme="minorEastAsia" w:hAnsiTheme="minorHAnsi" w:cstheme="minorBidi"/>
           <w:noProof/>
@@ -7274,7 +7270,7 @@
           <w14:ligatures w14:val="standardContextual"/>
         </w:rPr>
       </w:pPr>
-      <w:hyperlink w:anchor="_Toc159230960" w:history="1">
+      <w:hyperlink w:anchor="_Toc159232277" w:history="1">
         <w:r>
           <w:rPr>
             <w:rStyle w:val="af0"/>
@@ -7309,7 +7305,7 @@
             <w:noProof/>
             <w:webHidden/>
           </w:rPr>
-          <w:instrText xml:space="preserve"> PAGEREF _Toc159230960 \h </w:instrText>
+          <w:instrText xml:space="preserve"> PAGEREF _Toc159232277 \h </w:instrText>
         </w:r>
         <w:r>
           <w:rPr>
@@ -7343,6 +7339,7 @@
     <w:p>
       <w:pPr>
         <w:pStyle w:val="52"/>
+        <w:ind w:firstLine="200"/>
         <w:rPr>
           <w:rFonts w:asciiTheme="minorHAnsi" w:eastAsiaTheme="minorEastAsia" w:hAnsiTheme="minorHAnsi" w:cstheme="minorBidi"/>
           <w:noProof/>
@@ -7352,7 +7349,7 @@
           <w14:ligatures w14:val="standardContextual"/>
         </w:rPr>
       </w:pPr>
-      <w:hyperlink w:anchor="_Toc159230961" w:history="1">
+      <w:hyperlink w:anchor="_Toc159232278" w:history="1">
         <w:r>
           <w:rPr>
             <w:rStyle w:val="af0"/>
@@ -7387,7 +7384,7 @@
             <w:noProof/>
             <w:webHidden/>
           </w:rPr>
-          <w:instrText xml:space="preserve"> PAGEREF _Toc159230961 \h </w:instrText>
+          <w:instrText xml:space="preserve"> PAGEREF _Toc159232278 \h </w:instrText>
         </w:r>
         <w:r>
           <w:rPr>
@@ -7421,6 +7418,7 @@
     <w:p>
       <w:pPr>
         <w:pStyle w:val="52"/>
+        <w:ind w:firstLine="200"/>
         <w:rPr>
           <w:rFonts w:asciiTheme="minorHAnsi" w:eastAsiaTheme="minorEastAsia" w:hAnsiTheme="minorHAnsi" w:cstheme="minorBidi"/>
           <w:noProof/>
@@ -7430,7 +7428,7 @@
           <w14:ligatures w14:val="standardContextual"/>
         </w:rPr>
       </w:pPr>
-      <w:hyperlink w:anchor="_Toc159230962" w:history="1">
+      <w:hyperlink w:anchor="_Toc159232279" w:history="1">
         <w:r>
           <w:rPr>
             <w:rStyle w:val="af0"/>
@@ -7465,7 +7463,7 @@
             <w:noProof/>
             <w:webHidden/>
           </w:rPr>
-          <w:instrText xml:space="preserve"> PAGEREF _Toc159230962 \h </w:instrText>
+          <w:instrText xml:space="preserve"> PAGEREF _Toc159232279 \h </w:instrText>
         </w:r>
         <w:r>
           <w:rPr>
@@ -7499,6 +7497,7 @@
     <w:p>
       <w:pPr>
         <w:pStyle w:val="52"/>
+        <w:ind w:firstLine="200"/>
         <w:rPr>
           <w:rFonts w:asciiTheme="minorHAnsi" w:eastAsiaTheme="minorEastAsia" w:hAnsiTheme="minorHAnsi" w:cstheme="minorBidi"/>
           <w:noProof/>
@@ -7508,7 +7507,7 @@
           <w14:ligatures w14:val="standardContextual"/>
         </w:rPr>
       </w:pPr>
-      <w:hyperlink w:anchor="_Toc159230963" w:history="1">
+      <w:hyperlink w:anchor="_Toc159232280" w:history="1">
         <w:r>
           <w:rPr>
             <w:rStyle w:val="af0"/>
@@ -7543,7 +7542,7 @@
             <w:noProof/>
             <w:webHidden/>
           </w:rPr>
-          <w:instrText xml:space="preserve"> PAGEREF _Toc159230963 \h </w:instrText>
+          <w:instrText xml:space="preserve"> PAGEREF _Toc159232280 \h </w:instrText>
         </w:r>
         <w:r>
           <w:rPr>
@@ -7577,6 +7576,7 @@
     <w:p>
       <w:pPr>
         <w:pStyle w:val="52"/>
+        <w:ind w:firstLine="200"/>
         <w:rPr>
           <w:rFonts w:asciiTheme="minorHAnsi" w:eastAsiaTheme="minorEastAsia" w:hAnsiTheme="minorHAnsi" w:cstheme="minorBidi"/>
           <w:noProof/>
@@ -7586,7 +7586,7 @@
           <w14:ligatures w14:val="standardContextual"/>
         </w:rPr>
       </w:pPr>
-      <w:hyperlink w:anchor="_Toc159230964" w:history="1">
+      <w:hyperlink w:anchor="_Toc159232281" w:history="1">
         <w:r>
           <w:rPr>
             <w:rStyle w:val="af0"/>
@@ -7621,7 +7621,7 @@
             <w:noProof/>
             <w:webHidden/>
           </w:rPr>
-          <w:instrText xml:space="preserve"> PAGEREF _Toc159230964 \h </w:instrText>
+          <w:instrText xml:space="preserve"> PAGEREF _Toc159232281 \h </w:instrText>
         </w:r>
         <w:r>
           <w:rPr>
@@ -7655,6 +7655,7 @@
     <w:p>
       <w:pPr>
         <w:pStyle w:val="52"/>
+        <w:ind w:firstLine="200"/>
         <w:rPr>
           <w:rFonts w:asciiTheme="minorHAnsi" w:eastAsiaTheme="minorEastAsia" w:hAnsiTheme="minorHAnsi" w:cstheme="minorBidi"/>
           <w:noProof/>
@@ -7664,7 +7665,7 @@
           <w14:ligatures w14:val="standardContextual"/>
         </w:rPr>
       </w:pPr>
-      <w:hyperlink w:anchor="_Toc159230965" w:history="1">
+      <w:hyperlink w:anchor="_Toc159232282" w:history="1">
         <w:r>
           <w:rPr>
             <w:rStyle w:val="af0"/>
@@ -7699,7 +7700,7 @@
             <w:noProof/>
             <w:webHidden/>
           </w:rPr>
-          <w:instrText xml:space="preserve"> PAGEREF _Toc159230965 \h </w:instrText>
+          <w:instrText xml:space="preserve"> PAGEREF _Toc159232282 \h </w:instrText>
         </w:r>
         <w:r>
           <w:rPr>
@@ -7733,6 +7734,7 @@
     <w:p>
       <w:pPr>
         <w:pStyle w:val="52"/>
+        <w:ind w:firstLine="200"/>
         <w:rPr>
           <w:rFonts w:asciiTheme="minorHAnsi" w:eastAsiaTheme="minorEastAsia" w:hAnsiTheme="minorHAnsi" w:cstheme="minorBidi"/>
           <w:noProof/>
@@ -7742,7 +7744,7 @@
           <w14:ligatures w14:val="standardContextual"/>
         </w:rPr>
       </w:pPr>
-      <w:hyperlink w:anchor="_Toc159230966" w:history="1">
+      <w:hyperlink w:anchor="_Toc159232283" w:history="1">
         <w:r>
           <w:rPr>
             <w:rStyle w:val="af0"/>
@@ -7777,7 +7779,7 @@
             <w:noProof/>
             <w:webHidden/>
           </w:rPr>
-          <w:instrText xml:space="preserve"> PAGEREF _Toc159230966 \h </w:instrText>
+          <w:instrText xml:space="preserve"> PAGEREF _Toc159232283 \h </w:instrText>
         </w:r>
         <w:r>
           <w:rPr>
@@ -7811,6 +7813,7 @@
     <w:p>
       <w:pPr>
         <w:pStyle w:val="52"/>
+        <w:ind w:firstLine="200"/>
         <w:rPr>
           <w:rFonts w:asciiTheme="minorHAnsi" w:eastAsiaTheme="minorEastAsia" w:hAnsiTheme="minorHAnsi" w:cstheme="minorBidi"/>
           <w:noProof/>
@@ -7820,7 +7823,7 @@
           <w14:ligatures w14:val="standardContextual"/>
         </w:rPr>
       </w:pPr>
-      <w:hyperlink w:anchor="_Toc159230967" w:history="1">
+      <w:hyperlink w:anchor="_Toc159232284" w:history="1">
         <w:r>
           <w:rPr>
             <w:rStyle w:val="af0"/>
@@ -7855,7 +7858,7 @@
             <w:noProof/>
             <w:webHidden/>
           </w:rPr>
-          <w:instrText xml:space="preserve"> PAGEREF _Toc159230967 \h </w:instrText>
+          <w:instrText xml:space="preserve"> PAGEREF _Toc159232284 \h </w:instrText>
         </w:r>
         <w:r>
           <w:rPr>
@@ -7889,6 +7892,7 @@
     <w:p>
       <w:pPr>
         <w:pStyle w:val="52"/>
+        <w:ind w:firstLine="200"/>
         <w:rPr>
           <w:rFonts w:asciiTheme="minorHAnsi" w:eastAsiaTheme="minorEastAsia" w:hAnsiTheme="minorHAnsi" w:cstheme="minorBidi"/>
           <w:noProof/>
@@ -7898,7 +7902,7 @@
           <w14:ligatures w14:val="standardContextual"/>
         </w:rPr>
       </w:pPr>
-      <w:hyperlink w:anchor="_Toc159230968" w:history="1">
+      <w:hyperlink w:anchor="_Toc159232285" w:history="1">
         <w:r>
           <w:rPr>
             <w:rStyle w:val="af0"/>
@@ -7933,7 +7937,7 @@
             <w:noProof/>
             <w:webHidden/>
           </w:rPr>
-          <w:instrText xml:space="preserve"> PAGEREF _Toc159230968 \h </w:instrText>
+          <w:instrText xml:space="preserve"> PAGEREF _Toc159232285 \h </w:instrText>
         </w:r>
         <w:r>
           <w:rPr>
@@ -7967,6 +7971,7 @@
     <w:p>
       <w:pPr>
         <w:pStyle w:val="52"/>
+        <w:ind w:firstLine="200"/>
         <w:rPr>
           <w:rFonts w:asciiTheme="minorHAnsi" w:eastAsiaTheme="minorEastAsia" w:hAnsiTheme="minorHAnsi" w:cstheme="minorBidi"/>
           <w:noProof/>
@@ -7976,7 +7981,7 @@
           <w14:ligatures w14:val="standardContextual"/>
         </w:rPr>
       </w:pPr>
-      <w:hyperlink w:anchor="_Toc159230969" w:history="1">
+      <w:hyperlink w:anchor="_Toc159232286" w:history="1">
         <w:r>
           <w:rPr>
             <w:rStyle w:val="af0"/>
@@ -8011,7 +8016,7 @@
             <w:noProof/>
             <w:webHidden/>
           </w:rPr>
-          <w:instrText xml:space="preserve"> PAGEREF _Toc159230969 \h </w:instrText>
+          <w:instrText xml:space="preserve"> PAGEREF _Toc159232286 \h </w:instrText>
         </w:r>
         <w:r>
           <w:rPr>
@@ -8045,6 +8050,7 @@
     <w:p>
       <w:pPr>
         <w:pStyle w:val="52"/>
+        <w:ind w:firstLine="200"/>
         <w:rPr>
           <w:rFonts w:asciiTheme="minorHAnsi" w:eastAsiaTheme="minorEastAsia" w:hAnsiTheme="minorHAnsi" w:cstheme="minorBidi"/>
           <w:noProof/>
@@ -8054,7 +8060,7 @@
           <w14:ligatures w14:val="standardContextual"/>
         </w:rPr>
       </w:pPr>
-      <w:hyperlink w:anchor="_Toc159230970" w:history="1">
+      <w:hyperlink w:anchor="_Toc159232287" w:history="1">
         <w:r>
           <w:rPr>
             <w:rStyle w:val="af0"/>
@@ -8089,7 +8095,7 @@
             <w:noProof/>
             <w:webHidden/>
           </w:rPr>
-          <w:instrText xml:space="preserve"> PAGEREF _Toc159230970 \h </w:instrText>
+          <w:instrText xml:space="preserve"> PAGEREF _Toc159232287 \h </w:instrText>
         </w:r>
         <w:r>
           <w:rPr>
@@ -8123,6 +8129,7 @@
     <w:p>
       <w:pPr>
         <w:pStyle w:val="52"/>
+        <w:ind w:firstLine="200"/>
         <w:rPr>
           <w:rFonts w:asciiTheme="minorHAnsi" w:eastAsiaTheme="minorEastAsia" w:hAnsiTheme="minorHAnsi" w:cstheme="minorBidi"/>
           <w:noProof/>
@@ -8132,7 +8139,7 @@
           <w14:ligatures w14:val="standardContextual"/>
         </w:rPr>
       </w:pPr>
-      <w:hyperlink w:anchor="_Toc159230971" w:history="1">
+      <w:hyperlink w:anchor="_Toc159232288" w:history="1">
         <w:r>
           <w:rPr>
             <w:rStyle w:val="af0"/>
@@ -8167,7 +8174,7 @@
             <w:noProof/>
             <w:webHidden/>
           </w:rPr>
-          <w:instrText xml:space="preserve"> PAGEREF _Toc159230971 \h </w:instrText>
+          <w:instrText xml:space="preserve"> PAGEREF _Toc159232288 \h </w:instrText>
         </w:r>
         <w:r>
           <w:rPr>
@@ -8201,6 +8208,7 @@
     <w:p>
       <w:pPr>
         <w:pStyle w:val="52"/>
+        <w:ind w:firstLine="200"/>
         <w:rPr>
           <w:rFonts w:asciiTheme="minorHAnsi" w:eastAsiaTheme="minorEastAsia" w:hAnsiTheme="minorHAnsi" w:cstheme="minorBidi"/>
           <w:noProof/>
@@ -8210,7 +8218,7 @@
           <w14:ligatures w14:val="standardContextual"/>
         </w:rPr>
       </w:pPr>
-      <w:hyperlink w:anchor="_Toc159230972" w:history="1">
+      <w:hyperlink w:anchor="_Toc159232289" w:history="1">
         <w:r>
           <w:rPr>
             <w:rStyle w:val="af0"/>
@@ -8245,7 +8253,7 @@
             <w:noProof/>
             <w:webHidden/>
           </w:rPr>
-          <w:instrText xml:space="preserve"> PAGEREF _Toc159230972 \h </w:instrText>
+          <w:instrText xml:space="preserve"> PAGEREF _Toc159232289 \h </w:instrText>
         </w:r>
         <w:r>
           <w:rPr>
@@ -8279,6 +8287,7 @@
     <w:p>
       <w:pPr>
         <w:pStyle w:val="52"/>
+        <w:ind w:firstLine="200"/>
         <w:rPr>
           <w:rFonts w:asciiTheme="minorHAnsi" w:eastAsiaTheme="minorEastAsia" w:hAnsiTheme="minorHAnsi" w:cstheme="minorBidi"/>
           <w:noProof/>
@@ -8288,7 +8297,7 @@
           <w14:ligatures w14:val="standardContextual"/>
         </w:rPr>
       </w:pPr>
-      <w:hyperlink w:anchor="_Toc159230973" w:history="1">
+      <w:hyperlink w:anchor="_Toc159232290" w:history="1">
         <w:r>
           <w:rPr>
             <w:rStyle w:val="af0"/>
@@ -8323,7 +8332,7 @@
             <w:noProof/>
             <w:webHidden/>
           </w:rPr>
-          <w:instrText xml:space="preserve"> PAGEREF _Toc159230973 \h </w:instrText>
+          <w:instrText xml:space="preserve"> PAGEREF _Toc159232290 \h </w:instrText>
         </w:r>
         <w:r>
           <w:rPr>
@@ -8357,6 +8366,7 @@
     <w:p>
       <w:pPr>
         <w:pStyle w:val="52"/>
+        <w:ind w:firstLine="200"/>
         <w:rPr>
           <w:rFonts w:asciiTheme="minorHAnsi" w:eastAsiaTheme="minorEastAsia" w:hAnsiTheme="minorHAnsi" w:cstheme="minorBidi"/>
           <w:noProof/>
@@ -8366,7 +8376,7 @@
           <w14:ligatures w14:val="standardContextual"/>
         </w:rPr>
       </w:pPr>
-      <w:hyperlink w:anchor="_Toc159230974" w:history="1">
+      <w:hyperlink w:anchor="_Toc159232291" w:history="1">
         <w:r>
           <w:rPr>
             <w:rStyle w:val="af0"/>
@@ -8401,7 +8411,7 @@
             <w:noProof/>
             <w:webHidden/>
           </w:rPr>
-          <w:instrText xml:space="preserve"> PAGEREF _Toc159230974 \h </w:instrText>
+          <w:instrText xml:space="preserve"> PAGEREF _Toc159232291 \h </w:instrText>
         </w:r>
         <w:r>
           <w:rPr>
@@ -8435,6 +8445,7 @@
     <w:p>
       <w:pPr>
         <w:pStyle w:val="52"/>
+        <w:ind w:firstLine="200"/>
         <w:rPr>
           <w:rFonts w:asciiTheme="minorHAnsi" w:eastAsiaTheme="minorEastAsia" w:hAnsiTheme="minorHAnsi" w:cstheme="minorBidi"/>
           <w:noProof/>
@@ -8444,7 +8455,7 @@
           <w14:ligatures w14:val="standardContextual"/>
         </w:rPr>
       </w:pPr>
-      <w:hyperlink w:anchor="_Toc159230975" w:history="1">
+      <w:hyperlink w:anchor="_Toc159232292" w:history="1">
         <w:r>
           <w:rPr>
             <w:rStyle w:val="af0"/>
@@ -8479,7 +8490,7 @@
             <w:noProof/>
             <w:webHidden/>
           </w:rPr>
-          <w:instrText xml:space="preserve"> PAGEREF _Toc159230975 \h </w:instrText>
+          <w:instrText xml:space="preserve"> PAGEREF _Toc159232292 \h </w:instrText>
         </w:r>
         <w:r>
           <w:rPr>
@@ -8513,6 +8524,7 @@
     <w:p>
       <w:pPr>
         <w:pStyle w:val="52"/>
+        <w:ind w:firstLine="200"/>
         <w:rPr>
           <w:rFonts w:asciiTheme="minorHAnsi" w:eastAsiaTheme="minorEastAsia" w:hAnsiTheme="minorHAnsi" w:cstheme="minorBidi"/>
           <w:noProof/>
@@ -8522,7 +8534,7 @@
           <w14:ligatures w14:val="standardContextual"/>
         </w:rPr>
       </w:pPr>
-      <w:hyperlink w:anchor="_Toc159230976" w:history="1">
+      <w:hyperlink w:anchor="_Toc159232293" w:history="1">
         <w:r>
           <w:rPr>
             <w:rStyle w:val="af0"/>
@@ -8557,7 +8569,7 @@
             <w:noProof/>
             <w:webHidden/>
           </w:rPr>
-          <w:instrText xml:space="preserve"> PAGEREF _Toc159230976 \h </w:instrText>
+          <w:instrText xml:space="preserve"> PAGEREF _Toc159232293 \h </w:instrText>
         </w:r>
         <w:r>
           <w:rPr>
@@ -8595,14 +8607,6 @@
         </w:rPr>
       </w:pPr>
       <w:r>
-        <w:rPr>
-          <w:b/>
-          <w:bCs/>
-          <w:noProof/>
-          <w:color w:val="000000"/>
-          <w:kern w:val="0"/>
-          <w:lang w:eastAsia="ko-KR"/>
-        </w:rPr>
         <w:fldChar w:fldCharType="end"/>
       </w:r>
     </w:p>
@@ -8679,7 +8683,7 @@
       <w:r>
         <w:fldChar w:fldCharType="separate"/>
       </w:r>
-      <w:hyperlink w:anchor="_Toc159230977" w:history="1">
+      <w:hyperlink w:anchor="_Toc159232294" w:history="1">
         <w:r>
           <w:rPr>
             <w:rStyle w:val="af0"/>
@@ -8714,7 +8718,7 @@
             <w:noProof/>
             <w:webHidden/>
           </w:rPr>
-          <w:instrText xml:space="preserve"> PAGEREF _Toc159230977 \h </w:instrText>
+          <w:instrText xml:space="preserve"> PAGEREF _Toc159232294 \h </w:instrText>
         </w:r>
         <w:r>
           <w:rPr>
@@ -8758,7 +8762,7 @@
           <w14:ligatures w14:val="standardContextual"/>
         </w:rPr>
       </w:pPr>
-      <w:hyperlink w:anchor="_Toc159230978" w:history="1">
+      <w:hyperlink w:anchor="_Toc159232295" w:history="1">
         <w:r>
           <w:rPr>
             <w:rStyle w:val="af0"/>
@@ -8793,7 +8797,7 @@
             <w:noProof/>
             <w:webHidden/>
           </w:rPr>
-          <w:instrText xml:space="preserve"> PAGEREF _Toc159230978 \h </w:instrText>
+          <w:instrText xml:space="preserve"> PAGEREF _Toc159232295 \h </w:instrText>
         </w:r>
         <w:r>
           <w:rPr>
@@ -8837,7 +8841,7 @@
           <w14:ligatures w14:val="standardContextual"/>
         </w:rPr>
       </w:pPr>
-      <w:hyperlink w:anchor="_Toc159230979" w:history="1">
+      <w:hyperlink w:anchor="_Toc159232296" w:history="1">
         <w:r>
           <w:rPr>
             <w:rStyle w:val="af0"/>
@@ -8872,7 +8876,7 @@
             <w:noProof/>
             <w:webHidden/>
           </w:rPr>
-          <w:instrText xml:space="preserve"> PAGEREF _Toc159230979 \h </w:instrText>
+          <w:instrText xml:space="preserve"> PAGEREF _Toc159232296 \h </w:instrText>
         </w:r>
         <w:r>
           <w:rPr>
@@ -8916,7 +8920,7 @@
           <w14:ligatures w14:val="standardContextual"/>
         </w:rPr>
       </w:pPr>
-      <w:hyperlink w:anchor="_Toc159230980" w:history="1">
+      <w:hyperlink w:anchor="_Toc159232297" w:history="1">
         <w:r>
           <w:rPr>
             <w:rStyle w:val="af0"/>
@@ -8951,7 +8955,7 @@
             <w:noProof/>
             <w:webHidden/>
           </w:rPr>
-          <w:instrText xml:space="preserve"> PAGEREF _Toc159230980 \h </w:instrText>
+          <w:instrText xml:space="preserve"> PAGEREF _Toc159232297 \h </w:instrText>
         </w:r>
         <w:r>
           <w:rPr>
@@ -8995,7 +8999,7 @@
           <w14:ligatures w14:val="standardContextual"/>
         </w:rPr>
       </w:pPr>
-      <w:hyperlink w:anchor="_Toc159230981" w:history="1">
+      <w:hyperlink w:anchor="_Toc159232298" w:history="1">
         <w:r>
           <w:rPr>
             <w:rStyle w:val="af0"/>
@@ -9030,7 +9034,7 @@
             <w:noProof/>
             <w:webHidden/>
           </w:rPr>
-          <w:instrText xml:space="preserve"> PAGEREF _Toc159230981 \h </w:instrText>
+          <w:instrText xml:space="preserve"> PAGEREF _Toc159232298 \h </w:instrText>
         </w:r>
         <w:r>
           <w:rPr>
@@ -9103,7 +9107,7 @@
         </w:rPr>
       </w:pPr>
       <w:bookmarkStart w:id="4" w:name="_Ref71000000"/>
-      <w:bookmarkStart w:id="5" w:name="_Toc159230906"/>
+      <w:bookmarkStart w:id="5" w:name="_Toc159232223"/>
       <w:r>
         <w:lastRenderedPageBreak/>
         <w:t>Introduction</w:t>
@@ -9149,7 +9153,7 @@
           <w:noProof/>
         </w:rPr>
         <w:drawing>
-          <wp:inline distT="0" distB="0" distL="0" distR="0" wp14:anchorId="00E6FA21" wp14:editId="38168780">
+          <wp:inline distT="0" distB="0" distL="0" distR="0" wp14:anchorId="098DD42A" wp14:editId="2110FDF1">
             <wp:extent cx="3200000" cy="3949414"/>
             <wp:effectExtent l="19050" t="19050" r="24130" b="15240"/>
             <wp:docPr id="3000" name="그림 3000"/>
@@ -9198,7 +9202,7 @@
       <w:bookmarkStart w:id="6" w:name="_Ref60100010"/>
       <w:bookmarkStart w:id="7" w:name="_Toc30100010"/>
       <w:bookmarkStart w:id="8" w:name="_Toc30100011"/>
-      <w:bookmarkStart w:id="9" w:name="_Toc159230977"/>
+      <w:bookmarkStart w:id="9" w:name="_Toc159232294"/>
       <w:r>
         <w:t xml:space="preserve">Figure </w:t>
       </w:r>
@@ -9280,7 +9284,7 @@
           <w:noProof/>
         </w:rPr>
         <w:drawing>
-          <wp:inline distT="0" distB="0" distL="0" distR="0" wp14:anchorId="5359063A" wp14:editId="1950C460">
+          <wp:inline distT="0" distB="0" distL="0" distR="0" wp14:anchorId="23EAC03F" wp14:editId="7FDE057A">
             <wp:extent cx="4800000" cy="873228"/>
             <wp:effectExtent l="19050" t="19050" r="24130" b="15240"/>
             <wp:docPr id="3001" name="그림 3001"/>
@@ -9334,7 +9338,7 @@
       <w:bookmarkStart w:id="10" w:name="_Ref60100020"/>
       <w:bookmarkStart w:id="11" w:name="_Toc30100020"/>
       <w:bookmarkStart w:id="12" w:name="_Toc30100021"/>
-      <w:bookmarkStart w:id="13" w:name="_Toc159230978"/>
+      <w:bookmarkStart w:id="13" w:name="_Toc159232295"/>
       <w:r>
         <w:t xml:space="preserve">Figure </w:t>
       </w:r>
@@ -9396,7 +9400,7 @@
         </w:rPr>
       </w:pPr>
       <w:bookmarkStart w:id="14" w:name="_Ref72000000"/>
-      <w:bookmarkStart w:id="15" w:name="_Toc159230907"/>
+      <w:bookmarkStart w:id="15" w:name="_Toc159232224"/>
       <w:r>
         <w:lastRenderedPageBreak/>
         <w:t>Changelog</w:t>
@@ -9412,7 +9416,7 @@
         </w:rPr>
       </w:pPr>
       <w:bookmarkStart w:id="16" w:name="_Ref72000010"/>
-      <w:bookmarkStart w:id="17" w:name="_Toc159230908"/>
+      <w:bookmarkStart w:id="17" w:name="_Toc159232225"/>
       <w:r>
         <w:rPr>
           <w:rFonts w:cs="Arial" w:hint="eastAsia"/>
@@ -9430,7 +9434,7 @@
         </w:rPr>
       </w:pPr>
       <w:bookmarkStart w:id="18" w:name="_Ref72000020"/>
-      <w:bookmarkStart w:id="19" w:name="_Toc159230909"/>
+      <w:bookmarkStart w:id="19" w:name="_Toc159232226"/>
       <w:r>
         <w:rPr>
           <w:rFonts w:cs="Arial" w:hint="eastAsia"/>
@@ -9448,7 +9452,7 @@
         </w:rPr>
       </w:pPr>
       <w:bookmarkStart w:id="20" w:name="_Ref72000030"/>
-      <w:bookmarkStart w:id="21" w:name="_Toc159230910"/>
+      <w:bookmarkStart w:id="21" w:name="_Toc159232227"/>
       <w:r>
         <w:rPr>
           <w:rFonts w:cs="Arial" w:hint="eastAsia"/>
@@ -9466,7 +9470,7 @@
         </w:rPr>
       </w:pPr>
       <w:bookmarkStart w:id="22" w:name="_Ref72000040"/>
-      <w:bookmarkStart w:id="23" w:name="_Toc159230911"/>
+      <w:bookmarkStart w:id="23" w:name="_Toc159232228"/>
       <w:r>
         <w:rPr>
           <w:rFonts w:cs="Arial" w:hint="eastAsia"/>
@@ -9502,7 +9506,7 @@
         </w:rPr>
       </w:pPr>
       <w:bookmarkStart w:id="24" w:name="_Ref72000050"/>
-      <w:bookmarkStart w:id="25" w:name="_Toc159230912"/>
+      <w:bookmarkStart w:id="25" w:name="_Toc159232229"/>
       <w:r>
         <w:rPr>
           <w:rFonts w:cs="Arial" w:hint="eastAsia"/>
@@ -9520,7 +9524,7 @@
         </w:rPr>
       </w:pPr>
       <w:bookmarkStart w:id="26" w:name="_Ref72000060"/>
-      <w:bookmarkStart w:id="27" w:name="_Toc159230913"/>
+      <w:bookmarkStart w:id="27" w:name="_Toc159232230"/>
       <w:r>
         <w:rPr>
           <w:rFonts w:cs="Arial" w:hint="eastAsia"/>
@@ -9538,7 +9542,7 @@
         </w:rPr>
       </w:pPr>
       <w:bookmarkStart w:id="28" w:name="_Ref72000070"/>
-      <w:bookmarkStart w:id="29" w:name="_Toc159230914"/>
+      <w:bookmarkStart w:id="29" w:name="_Toc159232231"/>
       <w:r>
         <w:rPr>
           <w:rFonts w:cs="Arial" w:hint="eastAsia"/>
@@ -9562,7 +9566,7 @@
         </w:rPr>
       </w:pPr>
       <w:bookmarkStart w:id="30" w:name="_Ref72000080"/>
-      <w:bookmarkStart w:id="31" w:name="_Toc159230915"/>
+      <w:bookmarkStart w:id="31" w:name="_Toc159232232"/>
       <w:r>
         <w:rPr>
           <w:rFonts w:cs="Arial" w:hint="eastAsia"/>
@@ -9652,7 +9656,7 @@
         </w:rPr>
       </w:pPr>
       <w:bookmarkStart w:id="32" w:name="_Ref72000090"/>
-      <w:bookmarkStart w:id="33" w:name="_Toc159230916"/>
+      <w:bookmarkStart w:id="33" w:name="_Toc159232233"/>
       <w:r>
         <w:rPr>
           <w:rFonts w:cs="Arial" w:hint="eastAsia"/>
@@ -9715,7 +9719,7 @@
         </w:rPr>
       </w:pPr>
       <w:bookmarkStart w:id="34" w:name="_Ref72000100"/>
-      <w:bookmarkStart w:id="35" w:name="_Toc159230917"/>
+      <w:bookmarkStart w:id="35" w:name="_Toc159232234"/>
       <w:r>
         <w:rPr>
           <w:rFonts w:cs="Arial" w:hint="eastAsia"/>
@@ -9742,7 +9746,7 @@
         </w:rPr>
       </w:pPr>
       <w:bookmarkStart w:id="36" w:name="_Ref72000110"/>
-      <w:bookmarkStart w:id="37" w:name="_Toc159230918"/>
+      <w:bookmarkStart w:id="37" w:name="_Toc159232235"/>
       <w:r>
         <w:rPr>
           <w:rFonts w:cs="Arial" w:hint="eastAsia"/>
@@ -9851,7 +9855,7 @@
         </w:rPr>
       </w:pPr>
       <w:bookmarkStart w:id="38" w:name="_Ref72000120"/>
-      <w:bookmarkStart w:id="39" w:name="_Toc159230919"/>
+      <w:bookmarkStart w:id="39" w:name="_Toc159232236"/>
       <w:r>
         <w:rPr>
           <w:rFonts w:cs="Arial" w:hint="eastAsia"/>
@@ -9887,7 +9891,7 @@
         </w:rPr>
       </w:pPr>
       <w:bookmarkStart w:id="40" w:name="_Ref72000130"/>
-      <w:bookmarkStart w:id="41" w:name="_Toc159230920"/>
+      <w:bookmarkStart w:id="41" w:name="_Toc159232237"/>
       <w:r>
         <w:rPr>
           <w:rFonts w:cs="Arial" w:hint="eastAsia"/>
@@ -9950,7 +9954,7 @@
         </w:rPr>
       </w:pPr>
       <w:bookmarkStart w:id="42" w:name="_Ref72000140"/>
-      <w:bookmarkStart w:id="43" w:name="_Toc159230921"/>
+      <w:bookmarkStart w:id="43" w:name="_Toc159232238"/>
       <w:r>
         <w:rPr>
           <w:rFonts w:cs="Arial" w:hint="eastAsia"/>
@@ -9977,7 +9981,7 @@
         </w:rPr>
       </w:pPr>
       <w:bookmarkStart w:id="44" w:name="_Ref73000000"/>
-      <w:bookmarkStart w:id="45" w:name="_Toc159230922"/>
+      <w:bookmarkStart w:id="45" w:name="_Toc159232239"/>
       <w:r>
         <w:lastRenderedPageBreak/>
         <w:t>Installation</w:t>
@@ -9993,7 +9997,7 @@
         </w:rPr>
       </w:pPr>
       <w:bookmarkStart w:id="46" w:name="_Ref73000010"/>
-      <w:bookmarkStart w:id="47" w:name="_Toc159230923"/>
+      <w:bookmarkStart w:id="47" w:name="_Toc159232240"/>
       <w:r>
         <w:rPr>
           <w:rFonts w:cs="Arial" w:hint="eastAsia"/>
@@ -10026,7 +10030,7 @@
         </w:rPr>
       </w:pPr>
       <w:bookmarkStart w:id="48" w:name="_Ref73000020"/>
-      <w:bookmarkStart w:id="49" w:name="_Toc159230924"/>
+      <w:bookmarkStart w:id="49" w:name="_Toc159232241"/>
       <w:r>
         <w:rPr>
           <w:rFonts w:cs="Arial" w:hint="eastAsia"/>
@@ -10155,7 +10159,7 @@
         </w:rPr>
       </w:pPr>
       <w:bookmarkStart w:id="50" w:name="_Ref73000030"/>
-      <w:bookmarkStart w:id="51" w:name="_Toc159230925"/>
+      <w:bookmarkStart w:id="51" w:name="_Toc159232242"/>
       <w:r>
         <w:rPr>
           <w:rFonts w:cs="Arial" w:hint="eastAsia"/>
@@ -10302,7 +10306,7 @@
         </w:rPr>
       </w:pPr>
       <w:bookmarkStart w:id="52" w:name="_Ref73000040"/>
-      <w:bookmarkStart w:id="53" w:name="_Toc159230926"/>
+      <w:bookmarkStart w:id="53" w:name="_Toc159232243"/>
       <w:r>
         <w:rPr>
           <w:rFonts w:cs="Arial" w:hint="eastAsia"/>
@@ -10349,7 +10353,7 @@
         </w:rPr>
       </w:pPr>
       <w:bookmarkStart w:id="54" w:name="_Ref73000050"/>
-      <w:bookmarkStart w:id="55" w:name="_Toc159230927"/>
+      <w:bookmarkStart w:id="55" w:name="_Toc159232244"/>
       <w:r>
         <w:rPr>
           <w:rFonts w:cs="Arial" w:hint="eastAsia"/>
@@ -10927,7 +10931,7 @@
         </w:rPr>
       </w:pPr>
       <w:bookmarkStart w:id="56" w:name="_Ref73000060"/>
-      <w:bookmarkStart w:id="57" w:name="_Toc159230928"/>
+      <w:bookmarkStart w:id="57" w:name="_Toc159232245"/>
       <w:r>
         <w:rPr>
           <w:rFonts w:cs="Arial" w:hint="eastAsia"/>
@@ -11606,7 +11610,7 @@
         </w:rPr>
       </w:pPr>
       <w:bookmarkStart w:id="58" w:name="_Ref74000000"/>
-      <w:bookmarkStart w:id="59" w:name="_Toc159230929"/>
+      <w:bookmarkStart w:id="59" w:name="_Toc159232246"/>
       <w:r>
         <w:lastRenderedPageBreak/>
         <w:t>Tutorials</w:t>
@@ -11631,7 +11635,7 @@
         </w:rPr>
       </w:pPr>
       <w:bookmarkStart w:id="60" w:name="_Ref74000010"/>
-      <w:bookmarkStart w:id="61" w:name="_Toc159230930"/>
+      <w:bookmarkStart w:id="61" w:name="_Toc159232247"/>
       <w:r>
         <w:rPr>
           <w:rFonts w:cs="Arial" w:hint="eastAsia"/>
@@ -11738,7 +11742,7 @@
         </w:rPr>
       </w:pPr>
       <w:bookmarkStart w:id="62" w:name="_Ref74000020"/>
-      <w:bookmarkStart w:id="63" w:name="_Toc159230931"/>
+      <w:bookmarkStart w:id="63" w:name="_Toc159232248"/>
       <w:r>
         <w:rPr>
           <w:rFonts w:cs="Arial" w:hint="eastAsia"/>
@@ -13512,7 +13516,7 @@
         </w:rPr>
       </w:pPr>
       <w:bookmarkStart w:id="64" w:name="_Ref74000030"/>
-      <w:bookmarkStart w:id="65" w:name="_Toc159230932"/>
+      <w:bookmarkStart w:id="65" w:name="_Toc159232249"/>
       <w:r>
         <w:rPr>
           <w:rFonts w:cs="Arial" w:hint="eastAsia"/>
@@ -14531,7 +14535,7 @@
         </w:rPr>
       </w:pPr>
       <w:bookmarkStart w:id="66" w:name="_Ref74000040"/>
-      <w:bookmarkStart w:id="67" w:name="_Toc159230933"/>
+      <w:bookmarkStart w:id="67" w:name="_Toc159232250"/>
       <w:r>
         <w:rPr>
           <w:rFonts w:cs="Arial" w:hint="eastAsia"/>
@@ -16037,7 +16041,7 @@
         </w:rPr>
       </w:pPr>
       <w:bookmarkStart w:id="68" w:name="_Ref74000050"/>
-      <w:bookmarkStart w:id="69" w:name="_Toc159230934"/>
+      <w:bookmarkStart w:id="69" w:name="_Toc159232251"/>
       <w:r>
         <w:rPr>
           <w:rFonts w:cs="Arial" w:hint="eastAsia"/>
@@ -16078,7 +16082,7 @@
         </w:rPr>
         <w:lastRenderedPageBreak/>
         <w:drawing>
-          <wp:inline distT="0" distB="0" distL="0" distR="0" wp14:anchorId="4A8A6087" wp14:editId="39A60A16">
+          <wp:inline distT="0" distB="0" distL="0" distR="0" wp14:anchorId="03851C4D" wp14:editId="249B5692">
             <wp:extent cx="4800000" cy="3770741"/>
             <wp:effectExtent l="19050" t="19050" r="24130" b="15240"/>
             <wp:docPr id="3002" name="그림 3002"/>
@@ -16132,7 +16136,7 @@
       <w:bookmarkStart w:id="70" w:name="_Ref60400010"/>
       <w:bookmarkStart w:id="71" w:name="_Toc30400010"/>
       <w:bookmarkStart w:id="72" w:name="_Toc30400011"/>
-      <w:bookmarkStart w:id="73" w:name="_Toc159230979"/>
+      <w:bookmarkStart w:id="73" w:name="_Toc159232296"/>
       <w:r>
         <w:t xml:space="preserve">Figure </w:t>
       </w:r>
@@ -16194,7 +16198,7 @@
         </w:rPr>
       </w:pPr>
       <w:bookmarkStart w:id="74" w:name="_Ref74000060"/>
-      <w:bookmarkStart w:id="75" w:name="_Toc159230935"/>
+      <w:bookmarkStart w:id="75" w:name="_Toc159232252"/>
       <w:r>
         <w:rPr>
           <w:rFonts w:cs="Arial" w:hint="eastAsia"/>
@@ -16537,7 +16541,7 @@
         </w:rPr>
       </w:pPr>
       <w:bookmarkStart w:id="76" w:name="_Ref74000070"/>
-      <w:bookmarkStart w:id="77" w:name="_Toc159230936"/>
+      <w:bookmarkStart w:id="77" w:name="_Toc159232253"/>
       <w:r>
         <w:rPr>
           <w:rFonts w:cs="Arial" w:hint="eastAsia"/>
@@ -17966,7 +17970,7 @@
         </w:rPr>
       </w:pPr>
       <w:bookmarkStart w:id="78" w:name="_Ref74000080"/>
-      <w:bookmarkStart w:id="79" w:name="_Toc159230937"/>
+      <w:bookmarkStart w:id="79" w:name="_Toc159232254"/>
       <w:r>
         <w:rPr>
           <w:rFonts w:cs="Arial" w:hint="eastAsia"/>
@@ -18789,7 +18793,7 @@
         </w:rPr>
       </w:pPr>
       <w:bookmarkStart w:id="80" w:name="_Ref75000000"/>
-      <w:bookmarkStart w:id="81" w:name="_Toc159230938"/>
+      <w:bookmarkStart w:id="81" w:name="_Toc159232255"/>
       <w:r>
         <w:lastRenderedPageBreak/>
         <w:t>CPU Offloading</w:t>
@@ -18869,7 +18873,7 @@
           <w:noProof/>
         </w:rPr>
         <w:drawing>
-          <wp:inline distT="0" distB="0" distL="0" distR="0" wp14:anchorId="31DDCF2D" wp14:editId="2561BB61">
+          <wp:inline distT="0" distB="0" distL="0" distR="0" wp14:anchorId="7654D309" wp14:editId="2F3102B9">
             <wp:extent cx="5440000" cy="5265509"/>
             <wp:effectExtent l="19050" t="19050" r="24130" b="15240"/>
             <wp:docPr id="3003" name="그림 3003"/>
@@ -18918,7 +18922,7 @@
       <w:bookmarkStart w:id="82" w:name="_Ref60500010"/>
       <w:bookmarkStart w:id="83" w:name="_Toc30500010"/>
       <w:bookmarkStart w:id="84" w:name="_Toc30500011"/>
-      <w:bookmarkStart w:id="85" w:name="_Toc159230980"/>
+      <w:bookmarkStart w:id="85" w:name="_Toc159232297"/>
       <w:r>
         <w:t xml:space="preserve">Figure </w:t>
       </w:r>
@@ -18986,7 +18990,7 @@
         </w:rPr>
       </w:pPr>
       <w:bookmarkStart w:id="86" w:name="_Ref76000000"/>
-      <w:bookmarkStart w:id="87" w:name="_Toc159230939"/>
+      <w:bookmarkStart w:id="87" w:name="_Toc159232256"/>
       <w:r>
         <w:lastRenderedPageBreak/>
         <w:t>Supported Frameworks</w:t>
@@ -19016,7 +19020,7 @@
           <w:noProof/>
         </w:rPr>
         <w:drawing>
-          <wp:inline distT="0" distB="0" distL="0" distR="0" wp14:anchorId="315E3D66" wp14:editId="07663EA3">
+          <wp:inline distT="0" distB="0" distL="0" distR="0" wp14:anchorId="06422FD4" wp14:editId="34318978">
             <wp:extent cx="6400000" cy="448097"/>
             <wp:effectExtent l="19050" t="19050" r="24130" b="15240"/>
             <wp:docPr id="3004" name="그림 3004"/>
@@ -19075,7 +19079,7 @@
       <w:bookmarkStart w:id="88" w:name="_Ref60600010"/>
       <w:bookmarkStart w:id="89" w:name="_Toc30600010"/>
       <w:bookmarkStart w:id="90" w:name="_Toc30600011"/>
-      <w:bookmarkStart w:id="91" w:name="_Toc159230981"/>
+      <w:bookmarkStart w:id="91" w:name="_Toc159232298"/>
       <w:r>
         <w:t xml:space="preserve">Figure </w:t>
       </w:r>
@@ -19137,7 +19141,7 @@
         </w:rPr>
       </w:pPr>
       <w:bookmarkStart w:id="92" w:name="_Ref76000010"/>
-      <w:bookmarkStart w:id="93" w:name="_Toc159230940"/>
+      <w:bookmarkStart w:id="93" w:name="_Toc159232257"/>
       <w:r>
         <w:rPr>
           <w:rFonts w:cs="Arial" w:hint="eastAsia"/>
@@ -19154,7 +19158,7 @@
       <w:bookmarkStart w:id="94" w:name="_Ref50600010"/>
       <w:bookmarkStart w:id="95" w:name="_Toc20600010"/>
       <w:bookmarkStart w:id="96" w:name="_Toc20600011"/>
-      <w:bookmarkStart w:id="97" w:name="_Toc159230955"/>
+      <w:bookmarkStart w:id="97" w:name="_Toc159232272"/>
       <w:r>
         <w:t xml:space="preserve">Table </w:t>
       </w:r>
@@ -22462,7 +22466,7 @@
         </w:rPr>
       </w:pPr>
       <w:bookmarkStart w:id="98" w:name="_Ref76000020"/>
-      <w:bookmarkStart w:id="99" w:name="_Toc159230941"/>
+      <w:bookmarkStart w:id="99" w:name="_Toc159232258"/>
       <w:r>
         <w:rPr>
           <w:rFonts w:cs="Arial" w:hint="eastAsia"/>
@@ -22506,7 +22510,7 @@
       <w:bookmarkStart w:id="100" w:name="_Ref50600020"/>
       <w:bookmarkStart w:id="101" w:name="_Toc20600020"/>
       <w:bookmarkStart w:id="102" w:name="_Toc20600021"/>
-      <w:bookmarkStart w:id="103" w:name="_Toc159230956"/>
+      <w:bookmarkStart w:id="103" w:name="_Toc159232273"/>
       <w:r>
         <w:t xml:space="preserve">Table </w:t>
       </w:r>
@@ -25655,7 +25659,7 @@
         </w:rPr>
       </w:pPr>
       <w:bookmarkStart w:id="104" w:name="_Ref76000030"/>
-      <w:bookmarkStart w:id="105" w:name="_Toc159230942"/>
+      <w:bookmarkStart w:id="105" w:name="_Toc159232259"/>
       <w:r>
         <w:rPr>
           <w:rFonts w:cs="Arial" w:hint="eastAsia"/>
@@ -25681,7 +25685,7 @@
       <w:bookmarkStart w:id="106" w:name="_Ref50600030"/>
       <w:bookmarkStart w:id="107" w:name="_Toc20600030"/>
       <w:bookmarkStart w:id="108" w:name="_Toc20600031"/>
-      <w:bookmarkStart w:id="109" w:name="_Toc159230957"/>
+      <w:bookmarkStart w:id="109" w:name="_Toc159232274"/>
       <w:r>
         <w:t xml:space="preserve">Table </w:t>
       </w:r>
@@ -28449,7 +28453,7 @@
         </w:rPr>
       </w:pPr>
       <w:bookmarkStart w:id="110" w:name="_Ref77000000"/>
-      <w:bookmarkStart w:id="111" w:name="_Toc159230943"/>
+      <w:bookmarkStart w:id="111" w:name="_Toc159232260"/>
       <w:r>
         <w:lastRenderedPageBreak/>
         <w:t>API Reference</w:t>
@@ -28465,7 +28469,7 @@
         </w:rPr>
       </w:pPr>
       <w:bookmarkStart w:id="112" w:name="_Ref77000010"/>
-      <w:bookmarkStart w:id="113" w:name="_Toc159230944"/>
+      <w:bookmarkStart w:id="113" w:name="_Toc159232261"/>
       <w:r>
         <w:rPr>
           <w:rFonts w:cs="Arial" w:hint="eastAsia"/>
@@ -28509,7 +28513,7 @@
       <w:bookmarkStart w:id="114" w:name="_Ref50700010"/>
       <w:bookmarkStart w:id="115" w:name="_Toc20700010"/>
       <w:bookmarkStart w:id="116" w:name="_Toc20700011"/>
-      <w:bookmarkStart w:id="117" w:name="_Toc159230958"/>
+      <w:bookmarkStart w:id="117" w:name="_Toc159232275"/>
       <w:r>
         <w:t xml:space="preserve">Table </w:t>
       </w:r>
@@ -29308,7 +29312,7 @@
         </w:rPr>
       </w:pPr>
       <w:bookmarkStart w:id="118" w:name="_Ref77000020"/>
-      <w:bookmarkStart w:id="119" w:name="_Toc159230945"/>
+      <w:bookmarkStart w:id="119" w:name="_Toc159232262"/>
       <w:r>
         <w:rPr>
           <w:rFonts w:cs="Arial" w:hint="eastAsia"/>
@@ -29325,7 +29329,7 @@
       <w:bookmarkStart w:id="120" w:name="_Ref50700020"/>
       <w:bookmarkStart w:id="121" w:name="_Toc20700020"/>
       <w:bookmarkStart w:id="122" w:name="_Toc20700021"/>
-      <w:bookmarkStart w:id="123" w:name="_Toc159230959"/>
+      <w:bookmarkStart w:id="123" w:name="_Toc159232276"/>
       <w:r>
         <w:t xml:space="preserve">Table </w:t>
       </w:r>
@@ -29821,7 +29825,7 @@
         </w:rPr>
       </w:pPr>
       <w:bookmarkStart w:id="124" w:name="_Ref77000030"/>
-      <w:bookmarkStart w:id="125" w:name="_Toc159230946"/>
+      <w:bookmarkStart w:id="125" w:name="_Toc159232263"/>
       <w:r>
         <w:rPr>
           <w:rFonts w:cs="Arial" w:hint="eastAsia"/>
@@ -29838,7 +29842,7 @@
       <w:bookmarkStart w:id="126" w:name="_Ref50700030"/>
       <w:bookmarkStart w:id="127" w:name="_Toc20700030"/>
       <w:bookmarkStart w:id="128" w:name="_Toc20700031"/>
-      <w:bookmarkStart w:id="129" w:name="_Toc159230960"/>
+      <w:bookmarkStart w:id="129" w:name="_Toc159232277"/>
       <w:r>
         <w:t xml:space="preserve">Table </w:t>
       </w:r>
@@ -30369,7 +30373,7 @@
       <w:bookmarkStart w:id="130" w:name="_Ref50700040"/>
       <w:bookmarkStart w:id="131" w:name="_Toc20700040"/>
       <w:bookmarkStart w:id="132" w:name="_Toc20700041"/>
-      <w:bookmarkStart w:id="133" w:name="_Toc159230961"/>
+      <w:bookmarkStart w:id="133" w:name="_Toc159232278"/>
       <w:r>
         <w:t xml:space="preserve">Table </w:t>
       </w:r>
@@ -32279,7 +32283,7 @@
       <w:bookmarkStart w:id="134" w:name="_Ref50700050"/>
       <w:bookmarkStart w:id="135" w:name="_Toc20700050"/>
       <w:bookmarkStart w:id="136" w:name="_Toc20700051"/>
-      <w:bookmarkStart w:id="137" w:name="_Toc159230962"/>
+      <w:bookmarkStart w:id="137" w:name="_Toc159232279"/>
       <w:r>
         <w:t xml:space="preserve">Table </w:t>
       </w:r>
@@ -32633,7 +32637,7 @@
       <w:bookmarkStart w:id="138" w:name="_Ref50700060"/>
       <w:bookmarkStart w:id="139" w:name="_Toc20700060"/>
       <w:bookmarkStart w:id="140" w:name="_Toc20700061"/>
-      <w:bookmarkStart w:id="141" w:name="_Toc159230963"/>
+      <w:bookmarkStart w:id="141" w:name="_Toc159232280"/>
       <w:r>
         <w:t xml:space="preserve">Table </w:t>
       </w:r>
@@ -32882,7 +32886,7 @@
       <w:bookmarkStart w:id="142" w:name="_Ref50700070"/>
       <w:bookmarkStart w:id="143" w:name="_Toc20700070"/>
       <w:bookmarkStart w:id="144" w:name="_Toc20700071"/>
-      <w:bookmarkStart w:id="145" w:name="_Toc159230964"/>
+      <w:bookmarkStart w:id="145" w:name="_Toc159232281"/>
       <w:r>
         <w:t xml:space="preserve">Table </w:t>
       </w:r>
@@ -33131,7 +33135,7 @@
       <w:bookmarkStart w:id="146" w:name="_Ref50700080"/>
       <w:bookmarkStart w:id="147" w:name="_Toc20700080"/>
       <w:bookmarkStart w:id="148" w:name="_Toc20700081"/>
-      <w:bookmarkStart w:id="149" w:name="_Toc159230965"/>
+      <w:bookmarkStart w:id="149" w:name="_Toc159232282"/>
       <w:r>
         <w:t xml:space="preserve">Table </w:t>
       </w:r>
@@ -33382,7 +33386,7 @@
         </w:rPr>
       </w:pPr>
       <w:bookmarkStart w:id="150" w:name="_Ref77000040"/>
-      <w:bookmarkStart w:id="151" w:name="_Toc159230947"/>
+      <w:bookmarkStart w:id="151" w:name="_Toc159232264"/>
       <w:r>
         <w:rPr>
           <w:rFonts w:cs="Arial" w:hint="eastAsia"/>
@@ -33408,7 +33412,7 @@
       <w:bookmarkStart w:id="152" w:name="_Ref50700090"/>
       <w:bookmarkStart w:id="153" w:name="_Toc20700090"/>
       <w:bookmarkStart w:id="154" w:name="_Toc20700091"/>
-      <w:bookmarkStart w:id="155" w:name="_Toc159230966"/>
+      <w:bookmarkStart w:id="155" w:name="_Toc159232283"/>
       <w:r>
         <w:t xml:space="preserve">Table </w:t>
       </w:r>
@@ -35674,7 +35678,7 @@
         </w:rPr>
       </w:pPr>
       <w:bookmarkStart w:id="156" w:name="_Ref77000050"/>
-      <w:bookmarkStart w:id="157" w:name="_Toc159230948"/>
+      <w:bookmarkStart w:id="157" w:name="_Toc159232265"/>
       <w:r>
         <w:rPr>
           <w:rFonts w:cs="Arial" w:hint="eastAsia"/>
@@ -35750,7 +35754,7 @@
         </w:rPr>
       </w:pPr>
       <w:bookmarkStart w:id="158" w:name="_Ref77000060"/>
-      <w:bookmarkStart w:id="159" w:name="_Toc159230949"/>
+      <w:bookmarkStart w:id="159" w:name="_Toc159232266"/>
       <w:r>
         <w:rPr>
           <w:rFonts w:cs="Arial" w:hint="eastAsia"/>
@@ -35776,7 +35780,7 @@
       <w:bookmarkStart w:id="160" w:name="_Ref50700100"/>
       <w:bookmarkStart w:id="161" w:name="_Toc20700100"/>
       <w:bookmarkStart w:id="162" w:name="_Toc20700101"/>
-      <w:bookmarkStart w:id="163" w:name="_Toc159230967"/>
+      <w:bookmarkStart w:id="163" w:name="_Toc159232284"/>
       <w:r>
         <w:t xml:space="preserve">Table </w:t>
       </w:r>
@@ -36787,7 +36791,7 @@
         </w:rPr>
       </w:pPr>
       <w:bookmarkStart w:id="164" w:name="_Ref77000070"/>
-      <w:bookmarkStart w:id="165" w:name="_Toc159230950"/>
+      <w:bookmarkStart w:id="165" w:name="_Toc159232267"/>
       <w:r>
         <w:rPr>
           <w:rFonts w:cs="Arial" w:hint="eastAsia"/>
@@ -36813,7 +36817,7 @@
       <w:bookmarkStart w:id="166" w:name="_Ref50700110"/>
       <w:bookmarkStart w:id="167" w:name="_Toc20700110"/>
       <w:bookmarkStart w:id="168" w:name="_Toc20700111"/>
-      <w:bookmarkStart w:id="169" w:name="_Toc159230968"/>
+      <w:bookmarkStart w:id="169" w:name="_Toc159232285"/>
       <w:r>
         <w:t xml:space="preserve">Table </w:t>
       </w:r>
@@ -37827,7 +37831,7 @@
         </w:rPr>
       </w:pPr>
       <w:bookmarkStart w:id="170" w:name="_Ref77000080"/>
-      <w:bookmarkStart w:id="171" w:name="_Toc159230951"/>
+      <w:bookmarkStart w:id="171" w:name="_Toc159232268"/>
       <w:r>
         <w:rPr>
           <w:rFonts w:cs="Arial" w:hint="eastAsia"/>
@@ -37853,7 +37857,7 @@
       <w:bookmarkStart w:id="172" w:name="_Ref50700120"/>
       <w:bookmarkStart w:id="173" w:name="_Toc20700120"/>
       <w:bookmarkStart w:id="174" w:name="_Toc20700121"/>
-      <w:bookmarkStart w:id="175" w:name="_Toc159230969"/>
+      <w:bookmarkStart w:id="175" w:name="_Toc159232286"/>
       <w:r>
         <w:t xml:space="preserve">Table </w:t>
       </w:r>
@@ -39004,7 +39008,7 @@
         </w:rPr>
       </w:pPr>
       <w:bookmarkStart w:id="176" w:name="_Ref77000090"/>
-      <w:bookmarkStart w:id="177" w:name="_Toc159230952"/>
+      <w:bookmarkStart w:id="177" w:name="_Toc159232269"/>
       <w:r>
         <w:rPr>
           <w:rFonts w:cs="Arial" w:hint="eastAsia"/>
@@ -39021,7 +39025,7 @@
       <w:bookmarkStart w:id="178" w:name="_Ref50700130"/>
       <w:bookmarkStart w:id="179" w:name="_Toc20700130"/>
       <w:bookmarkStart w:id="180" w:name="_Toc20700131"/>
-      <w:bookmarkStart w:id="181" w:name="_Toc159230970"/>
+      <w:bookmarkStart w:id="181" w:name="_Toc159232287"/>
       <w:r>
         <w:t xml:space="preserve">Table </w:t>
       </w:r>
@@ -39342,7 +39346,7 @@
       <w:bookmarkStart w:id="182" w:name="_Ref50700140"/>
       <w:bookmarkStart w:id="183" w:name="_Toc20700140"/>
       <w:bookmarkStart w:id="184" w:name="_Toc20700141"/>
-      <w:bookmarkStart w:id="185" w:name="_Toc159230971"/>
+      <w:bookmarkStart w:id="185" w:name="_Toc159232288"/>
       <w:r>
         <w:t xml:space="preserve">Table </w:t>
       </w:r>
@@ -39796,7 +39800,7 @@
       <w:bookmarkStart w:id="186" w:name="_Ref50700150"/>
       <w:bookmarkStart w:id="187" w:name="_Toc20700150"/>
       <w:bookmarkStart w:id="188" w:name="_Toc20700151"/>
-      <w:bookmarkStart w:id="189" w:name="_Toc159230972"/>
+      <w:bookmarkStart w:id="189" w:name="_Toc159232289"/>
       <w:r>
         <w:t xml:space="preserve">Table </w:t>
       </w:r>
@@ -40178,7 +40182,7 @@
       <w:bookmarkStart w:id="190" w:name="_Ref50700160"/>
       <w:bookmarkStart w:id="191" w:name="_Toc20700160"/>
       <w:bookmarkStart w:id="192" w:name="_Toc20700161"/>
-      <w:bookmarkStart w:id="193" w:name="_Toc159230973"/>
+      <w:bookmarkStart w:id="193" w:name="_Toc159232290"/>
       <w:r>
         <w:t xml:space="preserve">Table </w:t>
       </w:r>
@@ -40499,7 +40503,7 @@
       <w:bookmarkStart w:id="194" w:name="_Ref50700170"/>
       <w:bookmarkStart w:id="195" w:name="_Toc20700170"/>
       <w:bookmarkStart w:id="196" w:name="_Toc20700171"/>
-      <w:bookmarkStart w:id="197" w:name="_Toc159230974"/>
+      <w:bookmarkStart w:id="197" w:name="_Toc159232291"/>
       <w:r>
         <w:lastRenderedPageBreak/>
         <w:t xml:space="preserve">Table </w:t>
@@ -40893,7 +40897,7 @@
       <w:bookmarkStart w:id="198" w:name="_Ref50700180"/>
       <w:bookmarkStart w:id="199" w:name="_Toc20700180"/>
       <w:bookmarkStart w:id="200" w:name="_Toc20700181"/>
-      <w:bookmarkStart w:id="201" w:name="_Toc159230975"/>
+      <w:bookmarkStart w:id="201" w:name="_Toc159232292"/>
       <w:r>
         <w:t xml:space="preserve">Table </w:t>
       </w:r>
@@ -41142,7 +41146,7 @@
       <w:bookmarkStart w:id="202" w:name="_Ref50700190"/>
       <w:bookmarkStart w:id="203" w:name="_Toc20700190"/>
       <w:bookmarkStart w:id="204" w:name="_Toc20700191"/>
-      <w:bookmarkStart w:id="205" w:name="_Toc159230976"/>
+      <w:bookmarkStart w:id="205" w:name="_Toc159232293"/>
       <w:r>
         <w:t xml:space="preserve">Table </w:t>
       </w:r>
@@ -41403,7 +41407,7 @@
         </w:rPr>
       </w:pPr>
       <w:bookmarkStart w:id="206" w:name="_Ref78000000"/>
-      <w:bookmarkStart w:id="207" w:name="_Toc159230953"/>
+      <w:bookmarkStart w:id="207" w:name="_Toc159232270"/>
       <w:r>
         <w:lastRenderedPageBreak/>
         <w:t>Open Source License Notice</w:t>
@@ -41749,7 +41753,7 @@
         </w:rPr>
       </w:pPr>
       <w:bookmarkStart w:id="208" w:name="_Ref79000000"/>
-      <w:bookmarkStart w:id="209" w:name="_Toc159230954"/>
+      <w:bookmarkStart w:id="209" w:name="_Toc159232271"/>
       <w:r>
         <w:lastRenderedPageBreak/>
         <w:t>Copyright</w:t>
@@ -41847,7 +41851,7 @@
       <mc:AlternateContent>
         <mc:Choice Requires="wps">
           <w:drawing>
-            <wp:anchor distT="0" distB="0" distL="114300" distR="114300" simplePos="0" relativeHeight="251654656" behindDoc="0" locked="0" layoutInCell="1" allowOverlap="1" wp14:anchorId="406FDA9F" wp14:editId="1E22D244">
+            <wp:anchor distT="0" distB="0" distL="114300" distR="114300" simplePos="0" relativeHeight="251654656" behindDoc="0" locked="0" layoutInCell="1" allowOverlap="1" wp14:anchorId="04BBB4CB" wp14:editId="30137390">
               <wp:simplePos x="0" y="0"/>
               <wp:positionH relativeFrom="page">
                 <wp:posOffset>-6350</wp:posOffset>
@@ -42091,7 +42095,7 @@
         </mc:Choice>
         <mc:Fallback>
           <w:pict>
-            <v:rect w14:anchorId="406FDA9F" id="직사각형 34" o:spid="_x0000_s1034" style="position:absolute;margin-left:-.5pt;margin-top:-19.8pt;width:596.5pt;height:98.95pt;z-index:251654656;visibility:visible;mso-wrap-style:square;mso-width-percent:0;mso-height-percent:0;mso-wrap-distance-left:9pt;mso-wrap-distance-top:0;mso-wrap-distance-right:9pt;mso-wrap-distance-bottom:0;mso-position-horizontal:absolute;mso-position-horizontal-relative:page;mso-position-vertical:absolute;mso-position-vertical-relative:text;mso-width-percent:0;mso-height-percent:0;mso-width-relative:margin;mso-height-relative:margin;v-text-anchor:middle" o:gfxdata="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" fillcolor="#e0dede" stroked="f" strokeweight="2pt">
+            <v:rect w14:anchorId="04BBB4CB" id="직사각형 34" o:spid="_x0000_s1034" style="position:absolute;margin-left:-.5pt;margin-top:-19.8pt;width:596.5pt;height:98.95pt;z-index:251654656;visibility:visible;mso-wrap-style:square;mso-width-percent:0;mso-height-percent:0;mso-wrap-distance-left:9pt;mso-wrap-distance-top:0;mso-wrap-distance-right:9pt;mso-wrap-distance-bottom:0;mso-position-horizontal:absolute;mso-position-horizontal-relative:page;mso-position-vertical:absolute;mso-position-vertical-relative:text;mso-width-percent:0;mso-height-percent:0;mso-width-relative:margin;mso-height-relative:margin;v-text-anchor:middle" o:gfxdata="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" fillcolor="#e0dede" stroked="f" strokeweight="2pt">
               <v:fill opacity="45746f"/>
               <v:stroke joinstyle="round"/>
               <v:textbox inset="1.27mm,1.27mm,1.27mm,1.27mm">
@@ -42308,7 +42312,7 @@
       <mc:AlternateContent>
         <mc:Choice Requires="wpg">
           <w:drawing>
-            <wp:anchor distT="0" distB="0" distL="114300" distR="114300" simplePos="0" relativeHeight="251729408" behindDoc="0" locked="0" layoutInCell="1" allowOverlap="1" wp14:anchorId="1D6B893B" wp14:editId="417C62CB">
+            <wp:anchor distT="0" distB="0" distL="114300" distR="114300" simplePos="0" relativeHeight="251729408" behindDoc="0" locked="0" layoutInCell="1" allowOverlap="1" wp14:anchorId="420E8D33" wp14:editId="434BB26C">
               <wp:simplePos x="0" y="0"/>
               <wp:positionH relativeFrom="column">
                 <wp:posOffset>1292225</wp:posOffset>
@@ -42349,7 +42353,7 @@
                         </a:ln>
                         <a:extLst>
                           <a:ext uri="{C572A759-6A51-4108-AA02-DFA0A04FC94B}">
-                            <ma14:wrappingTextBoxFlag xmlns:lc="http://schemas.openxmlformats.org/drawingml/2006/lockedCanvas" xmlns:ma14="http://schemas.microsoft.com/office/mac/drawingml/2011/main" xmlns:a14="http://schemas.microsoft.com/office/drawing/2010/main" xmlns="" xmlns:p="http://schemas.openxmlformats.org/presentationml/2006/main" xmlns:w="http://schemas.openxmlformats.org/wordprocessingml/2006/main" xmlns:w10="urn:schemas-microsoft-com:office:word" xmlns:v="urn:schemas-microsoft-com:vml" xmlns:o="urn:schemas-microsoft-com:office:office" val="1"/>
+                            <ma14:wrappingTextBoxFlag xmlns:o="urn:schemas-microsoft-com:office:office" xmlns:v="urn:schemas-microsoft-com:vml" xmlns:w10="urn:schemas-microsoft-com:office:word" xmlns:w="http://schemas.openxmlformats.org/wordprocessingml/2006/main" xmlns:p="http://schemas.openxmlformats.org/presentationml/2006/main" xmlns="" xmlns:a14="http://schemas.microsoft.com/office/drawing/2010/main" xmlns:ma14="http://schemas.microsoft.com/office/mac/drawingml/2011/main" xmlns:lc="http://schemas.openxmlformats.org/drawingml/2006/lockedCanvas" val="1"/>
                           </a:ext>
                         </a:extLst>
                       </wps:spPr>
@@ -42549,7 +42553,7 @@
         </mc:Choice>
         <mc:Fallback>
           <w:pict>
-            <v:group w14:anchorId="1D6B893B" id="그룹 1742938038" o:spid="_x0000_s1036" style="position:absolute;margin-left:101.75pt;margin-top:3.05pt;width:250.65pt;height:27.3pt;z-index:251729408;mso-width-relative:margin;mso-height-relative:margin" coordorigin="12954,346" coordsize="31842,3473" o:gfxdata="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">
+            <v:group w14:anchorId="420E8D33" id="그룹 1742938038" o:spid="_x0000_s1036" style="position:absolute;margin-left:101.75pt;margin-top:3.05pt;width:250.65pt;height:27.3pt;z-index:251729408;mso-width-relative:margin;mso-height-relative:margin" coordorigin="12954,346" coordsize="31842,3473" o:gfxdata="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">
               <v:shapetype id="_x0000_t202" coordsize="21600,21600" o:spt="202" path="m,l,21600r21600,l21600,xe">
                 <v:stroke joinstyle="miter"/>
                 <v:path gradientshapeok="t" o:connecttype="rect"/>
@@ -42728,7 +42732,7 @@
         <w:lang w:eastAsia="ko-KR"/>
       </w:rPr>
       <w:drawing>
-        <wp:anchor distT="0" distB="0" distL="114300" distR="114300" simplePos="0" relativeHeight="251730432" behindDoc="0" locked="0" layoutInCell="1" allowOverlap="1" wp14:anchorId="5BE6CEBA" wp14:editId="40958C43">
+        <wp:anchor distT="0" distB="0" distL="114300" distR="114300" simplePos="0" relativeHeight="251730432" behindDoc="0" locked="0" layoutInCell="1" allowOverlap="1" wp14:anchorId="4A08AB5B" wp14:editId="49A29EE5">
           <wp:simplePos x="0" y="0"/>
           <wp:positionH relativeFrom="margin">
             <wp:posOffset>0</wp:posOffset>
@@ -42793,7 +42797,7 @@
       <mc:AlternateContent>
         <mc:Choice Requires="wps">
           <w:drawing>
-            <wp:anchor distT="0" distB="0" distL="114300" distR="114300" simplePos="0" relativeHeight="251721216" behindDoc="0" locked="0" layoutInCell="1" allowOverlap="1" wp14:anchorId="4432C640" wp14:editId="6AEC4BE8">
+            <wp:anchor distT="0" distB="0" distL="114300" distR="114300" simplePos="0" relativeHeight="251721216" behindDoc="0" locked="0" layoutInCell="1" allowOverlap="1" wp14:anchorId="7EB6930D" wp14:editId="3D344E16">
               <wp:simplePos x="0" y="0"/>
               <wp:positionH relativeFrom="margin">
                 <wp:posOffset>4245610</wp:posOffset>
@@ -42823,7 +42827,7 @@
                       </a:ln>
                       <a:extLst>
                         <a:ext uri="{C572A759-6A51-4108-AA02-DFA0A04FC94B}">
-                          <ma14:wrappingTextBoxFlag xmlns:lc="http://schemas.openxmlformats.org/drawingml/2006/lockedCanvas" xmlns:ma14="http://schemas.microsoft.com/office/mac/drawingml/2011/main" xmlns:a14="http://schemas.microsoft.com/office/drawing/2010/main" xmlns="" xmlns:p="http://schemas.openxmlformats.org/presentationml/2006/main" xmlns:w="http://schemas.openxmlformats.org/wordprocessingml/2006/main" xmlns:w10="urn:schemas-microsoft-com:office:word" xmlns:v="urn:schemas-microsoft-com:vml" xmlns:o="urn:schemas-microsoft-com:office:office" val="1"/>
+                          <ma14:wrappingTextBoxFlag xmlns:o="urn:schemas-microsoft-com:office:office" xmlns:v="urn:schemas-microsoft-com:vml" xmlns:w10="urn:schemas-microsoft-com:office:word" xmlns:w="http://schemas.openxmlformats.org/wordprocessingml/2006/main" xmlns:p="http://schemas.openxmlformats.org/presentationml/2006/main" xmlns="" xmlns:a14="http://schemas.microsoft.com/office/drawing/2010/main" xmlns:ma14="http://schemas.microsoft.com/office/mac/drawingml/2011/main" xmlns:lc="http://schemas.openxmlformats.org/drawingml/2006/lockedCanvas" val="1"/>
                         </a:ext>
                       </a:extLst>
                     </wps:spPr>
@@ -42964,7 +42968,7 @@
         </mc:Choice>
         <mc:Fallback>
           <w:pict>
-            <v:shape w14:anchorId="4432C640" id="_x0000_s1039" type="#_x0000_t202" style="position:absolute;margin-left:334.3pt;margin-top:5.8pt;width:170.95pt;height:27.5pt;z-index:251721216;visibility:visible;mso-wrap-style:square;mso-width-percent:0;mso-height-percent:0;mso-wrap-distance-left:9pt;mso-wrap-distance-top:0;mso-wrap-distance-right:9pt;mso-wrap-distance-bottom:0;mso-position-horizontal:absolute;mso-position-horizontal-relative:margin;mso-position-vertical:absolute;mso-position-vertical-relative:text;mso-width-percent:0;mso-height-percent:0;mso-width-relative:margin;mso-height-relative:margin;v-text-anchor:top" o:gfxdata="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" filled="f" stroked="f" strokeweight="1pt">
+            <v:shape w14:anchorId="7EB6930D" id="_x0000_s1039" type="#_x0000_t202" style="position:absolute;margin-left:334.3pt;margin-top:5.8pt;width:170.95pt;height:27.5pt;z-index:251721216;visibility:visible;mso-wrap-style:square;mso-width-percent:0;mso-height-percent:0;mso-wrap-distance-left:9pt;mso-wrap-distance-top:0;mso-wrap-distance-right:9pt;mso-wrap-distance-bottom:0;mso-position-horizontal:absolute;mso-position-horizontal-relative:margin;mso-position-vertical:absolute;mso-position-vertical-relative:text;mso-width-percent:0;mso-height-percent:0;mso-width-relative:margin;mso-height-relative:margin;v-text-anchor:top" o:gfxdata="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" filled="f" stroked="f" strokeweight="1pt">
               <v:stroke miterlimit="4"/>
               <v:textbox inset="0,0,0,0">
                 <w:txbxContent>
@@ -43099,7 +43103,7 @@
       <mc:AlternateContent>
         <mc:Choice Requires="wps">
           <w:drawing>
-            <wp:anchor distT="0" distB="0" distL="114300" distR="114300" simplePos="0" relativeHeight="251710976" behindDoc="0" locked="0" layoutInCell="1" allowOverlap="1" wp14:anchorId="0628E823" wp14:editId="6A5E4D12">
+            <wp:anchor distT="0" distB="0" distL="114300" distR="114300" simplePos="0" relativeHeight="251710976" behindDoc="0" locked="0" layoutInCell="1" allowOverlap="1" wp14:anchorId="1AA47F48" wp14:editId="33B3A61A">
               <wp:simplePos x="0" y="0"/>
               <wp:positionH relativeFrom="margin">
                 <wp:posOffset>0</wp:posOffset>
@@ -43145,7 +43149,7 @@
         </mc:Choice>
         <mc:Fallback>
           <w:pict>
-            <v:line w14:anchorId="319DCDEE" id="직선 연결선 24" o:spid="_x0000_s1026" style="position:absolute;left:0;text-align:left;flip:y;z-index:251710976;visibility:visible;mso-wrap-style:square;mso-width-percent:0;mso-height-percent:0;mso-wrap-distance-left:9pt;mso-wrap-distance-top:0;mso-wrap-distance-right:9pt;mso-wrap-distance-bottom:0;mso-position-horizontal:absolute;mso-position-horizontal-relative:margin;mso-position-vertical:absolute;mso-position-vertical-relative:text;mso-width-percent:0;mso-height-percent:0;mso-width-relative:margin;mso-height-relative:margin" from="0,-1.45pt" to="505.15pt,-1.4pt" o:gfxdata="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" strokecolor="black [3213]">
+            <v:line w14:anchorId="698D0B30" id="직선 연결선 24" o:spid="_x0000_s1026" style="position:absolute;left:0;text-align:left;flip:y;z-index:251710976;visibility:visible;mso-wrap-style:square;mso-width-percent:0;mso-height-percent:0;mso-wrap-distance-left:9pt;mso-wrap-distance-top:0;mso-wrap-distance-right:9pt;mso-wrap-distance-bottom:0;mso-position-horizontal:absolute;mso-position-horizontal-relative:margin;mso-position-vertical:absolute;mso-position-vertical-relative:text;mso-width-percent:0;mso-height-percent:0;mso-width-relative:margin;mso-height-relative:margin" from="0,-1.45pt" to="505.15pt,-1.4pt" o:gfxdata="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" strokecolor="black [3213]">
               <w10:wrap anchorx="margin"/>
             </v:line>
           </w:pict>
@@ -43191,7 +43195,7 @@
       <w:rPr>
         <w:noProof/>
       </w:rPr>
-      <w:pict w14:anchorId="51011FF2">
+      <w:pict w14:anchorId="3491B27F">
         <v:shapetype id="_x0000_t172" coordsize="21600,21600" o:spt="172" adj="12000" path="m0@0l21600,m,21600l21600@1e">
           <v:formulas>
             <v:f eqn="val #0"/>
@@ -43237,7 +43241,7 @@
       <w:rPr>
         <w:noProof/>
       </w:rPr>
-      <w:pict w14:anchorId="74A70BD1">
+      <w:pict w14:anchorId="74AD83D5">
         <v:shapetype id="_x0000_t172" coordsize="21600,21600" o:spt="172" adj="12000" path="m0@0l21600,m,21600l21600@1e">
           <v:formulas>
             <v:f eqn="val #0"/>
@@ -43271,7 +43275,7 @@
       <mc:AlternateContent>
         <mc:Choice Requires="wps">
           <w:drawing>
-            <wp:anchor distT="0" distB="0" distL="114300" distR="114300" simplePos="0" relativeHeight="251671040" behindDoc="0" locked="0" layoutInCell="1" allowOverlap="1" wp14:anchorId="38E93FA3" wp14:editId="673B2E3F">
+            <wp:anchor distT="0" distB="0" distL="114300" distR="114300" simplePos="0" relativeHeight="251671040" behindDoc="0" locked="0" layoutInCell="1" allowOverlap="1" wp14:anchorId="75452E68" wp14:editId="7A12367A">
               <wp:simplePos x="0" y="0"/>
               <wp:positionH relativeFrom="margin">
                 <wp:posOffset>-5353</wp:posOffset>
@@ -43408,7 +43412,7 @@
         </mc:Choice>
         <mc:Fallback>
           <w:pict>
-            <v:shapetype w14:anchorId="38E93FA3" id="_x0000_t202" coordsize="21600,21600" o:spt="202" path="m,l,21600r21600,l21600,xe">
+            <v:shapetype w14:anchorId="75452E68" id="_x0000_t202" coordsize="21600,21600" o:spt="202" path="m,l,21600r21600,l21600,xe">
               <v:stroke joinstyle="miter"/>
               <v:path gradientshapeok="t" o:connecttype="rect"/>
             </v:shapetype>
@@ -43513,7 +43517,7 @@
       <mc:AlternateContent>
         <mc:Choice Requires="wps">
           <w:drawing>
-            <wp:anchor distT="0" distB="0" distL="114300" distR="114300" simplePos="0" relativeHeight="251696640" behindDoc="0" locked="0" layoutInCell="1" allowOverlap="1" wp14:anchorId="646A2583" wp14:editId="572E11BE">
+            <wp:anchor distT="0" distB="0" distL="114300" distR="114300" simplePos="0" relativeHeight="251696640" behindDoc="0" locked="0" layoutInCell="1" allowOverlap="1" wp14:anchorId="27C0D956" wp14:editId="2C5E8B30">
               <wp:simplePos x="0" y="0"/>
               <wp:positionH relativeFrom="margin">
                 <wp:align>right</wp:align>
@@ -43559,7 +43563,7 @@
         </mc:Choice>
         <mc:Fallback>
           <w:pict>
-            <v:line w14:anchorId="6AE113B9" id="직선 연결선 9" o:spid="_x0000_s1026" style="position:absolute;left:0;text-align:left;flip:y;z-index:251696640;visibility:visible;mso-wrap-style:square;mso-width-percent:0;mso-height-percent:0;mso-wrap-distance-left:9pt;mso-wrap-distance-top:0;mso-wrap-distance-right:9pt;mso-wrap-distance-bottom:0;mso-position-horizontal:right;mso-position-horizontal-relative:margin;mso-position-vertical:absolute;mso-position-vertical-relative:text;mso-width-percent:0;mso-height-percent:0;mso-width-relative:margin;mso-height-relative:margin" from="453.95pt,14.2pt" to="959.1pt,14.25pt" o:gfxdata="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" strokecolor="black [3213]">
+            <v:line w14:anchorId="2A47D318" id="직선 연결선 9" o:spid="_x0000_s1026" style="position:absolute;left:0;text-align:left;flip:y;z-index:251696640;visibility:visible;mso-wrap-style:square;mso-width-percent:0;mso-height-percent:0;mso-wrap-distance-left:9pt;mso-wrap-distance-top:0;mso-wrap-distance-right:9pt;mso-wrap-distance-bottom:0;mso-position-horizontal:right;mso-position-horizontal-relative:margin;mso-position-vertical:absolute;mso-position-vertical-relative:text;mso-width-percent:0;mso-height-percent:0;mso-width-relative:margin;mso-height-relative:margin" from="453.95pt,14.2pt" to="959.1pt,14.25pt" o:gfxdata="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" strokecolor="black [3213]">
               <w10:wrap anchorx="margin"/>
             </v:line>
           </w:pict>
@@ -43583,7 +43587,7 @@
       <w:rPr>
         <w:noProof/>
       </w:rPr>
-      <w:pict w14:anchorId="30E9C2CC">
+      <w:pict w14:anchorId="16EBE68A">
         <v:shapetype id="_x0000_t172" coordsize="21600,21600" o:spt="172" adj="12000" path="m0@0l21600,m,21600l21600@1e">
           <v:formulas>
             <v:f eqn="val #0"/>
@@ -43624,7 +43628,7 @@
       <w:rPr>
         <w:noProof/>
       </w:rPr>
-      <w:pict w14:anchorId="266B63A4">
+      <w:pict w14:anchorId="2FD7C101">
         <v:shapetype id="_x0000_t172" coordsize="21600,21600" o:spt="172" adj="12000" path="m0@0l21600,m,21600l21600@1e">
           <v:formulas>
             <v:f eqn="val #0"/>
@@ -43658,7 +43662,7 @@
       <mc:AlternateContent>
         <mc:Choice Requires="wps">
           <w:drawing>
-            <wp:anchor distT="0" distB="0" distL="114300" distR="114300" simplePos="0" relativeHeight="251725312" behindDoc="0" locked="0" layoutInCell="1" allowOverlap="1" wp14:anchorId="3F59185E" wp14:editId="5808A3A4">
+            <wp:anchor distT="0" distB="0" distL="114300" distR="114300" simplePos="0" relativeHeight="251725312" behindDoc="0" locked="0" layoutInCell="1" allowOverlap="1" wp14:anchorId="6E848E4F" wp14:editId="6E544D6E">
               <wp:simplePos x="0" y="0"/>
               <wp:positionH relativeFrom="margin">
                 <wp:align>right</wp:align>
@@ -43688,7 +43692,7 @@
                       </a:ln>
                       <a:extLst>
                         <a:ext uri="{C572A759-6A51-4108-AA02-DFA0A04FC94B}">
-                          <ma14:wrappingTextBoxFlag xmlns:lc="http://schemas.openxmlformats.org/drawingml/2006/lockedCanvas" xmlns:ma14="http://schemas.microsoft.com/office/mac/drawingml/2011/main" xmlns:a14="http://schemas.microsoft.com/office/drawing/2010/main" xmlns="" xmlns:p="http://schemas.openxmlformats.org/presentationml/2006/main" xmlns:w="http://schemas.openxmlformats.org/wordprocessingml/2006/main" xmlns:w10="urn:schemas-microsoft-com:office:word" xmlns:v="urn:schemas-microsoft-com:vml" xmlns:o="urn:schemas-microsoft-com:office:office" val="1"/>
+                          <ma14:wrappingTextBoxFlag xmlns:o="urn:schemas-microsoft-com:office:office" xmlns:v="urn:schemas-microsoft-com:vml" xmlns:w10="urn:schemas-microsoft-com:office:word" xmlns:w="http://schemas.openxmlformats.org/wordprocessingml/2006/main" xmlns:p="http://schemas.openxmlformats.org/presentationml/2006/main" xmlns="" xmlns:a14="http://schemas.microsoft.com/office/drawing/2010/main" xmlns:ma14="http://schemas.microsoft.com/office/mac/drawingml/2011/main" xmlns:lc="http://schemas.openxmlformats.org/drawingml/2006/lockedCanvas" val="1"/>
                         </a:ext>
                       </a:extLst>
                     </wps:spPr>
@@ -43770,7 +43774,7 @@
         </mc:Choice>
         <mc:Fallback>
           <w:pict>
-            <v:shapetype w14:anchorId="3F59185E" id="_x0000_t202" coordsize="21600,21600" o:spt="202" path="m,l,21600r21600,l21600,xe">
+            <v:shapetype w14:anchorId="6E848E4F" id="_x0000_t202" coordsize="21600,21600" o:spt="202" path="m,l,21600r21600,l21600,xe">
               <v:stroke joinstyle="miter"/>
               <v:path gradientshapeok="t" o:connecttype="rect"/>
             </v:shapetype>
@@ -43850,7 +43854,7 @@
       <mc:AlternateContent>
         <mc:Choice Requires="wps">
           <w:drawing>
-            <wp:anchor distT="0" distB="0" distL="114300" distR="114300" simplePos="0" relativeHeight="251645440" behindDoc="0" locked="0" layoutInCell="1" allowOverlap="1" wp14:anchorId="5E7AAE15" wp14:editId="23753DDD">
+            <wp:anchor distT="0" distB="0" distL="114300" distR="114300" simplePos="0" relativeHeight="251645440" behindDoc="0" locked="0" layoutInCell="1" allowOverlap="1" wp14:anchorId="332B61FC" wp14:editId="225ABF1D">
               <wp:simplePos x="0" y="0"/>
               <wp:positionH relativeFrom="column">
                 <wp:posOffset>4140244</wp:posOffset>
@@ -43902,7 +43906,7 @@
         </mc:Choice>
         <mc:Fallback>
           <w:pict>
-            <v:line w14:anchorId="232885C9" id="직선 연결선[R] 34" o:spid="_x0000_s1026" style="position:absolute;left:0;text-align:left;z-index:251645440;visibility:visible;mso-wrap-style:square;mso-wrap-distance-left:9pt;mso-wrap-distance-top:0;mso-wrap-distance-right:9pt;mso-wrap-distance-bottom:0;mso-position-horizontal:absolute;mso-position-horizontal-relative:text;mso-position-vertical:absolute;mso-position-vertical-relative:text" from="326pt,127pt" to="548pt,127pt" o:gfxdata="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" strokeweight="7.25pt"/>
+            <v:line w14:anchorId="6FC6B8ED" id="직선 연결선[R] 34" o:spid="_x0000_s1026" style="position:absolute;left:0;text-align:left;z-index:251645440;visibility:visible;mso-wrap-style:square;mso-wrap-distance-left:9pt;mso-wrap-distance-top:0;mso-wrap-distance-right:9pt;mso-wrap-distance-bottom:0;mso-position-horizontal:absolute;mso-position-horizontal-relative:text;mso-position-vertical:absolute;mso-position-vertical-relative:text" from="326pt,127pt" to="548pt,127pt" o:gfxdata="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" strokeweight="7.25pt"/>
           </w:pict>
         </mc:Fallback>
       </mc:AlternateContent>
@@ -43918,7 +43922,7 @@
       <w:rPr>
         <w:noProof/>
       </w:rPr>
-      <w:pict w14:anchorId="0B8F3631">
+      <w:pict w14:anchorId="15B093E3">
         <v:shapetype id="_x0000_t172" coordsize="21600,21600" o:spt="172" adj="12000" path="m0@0l21600,m,21600l21600@1e">
           <v:formulas>
             <v:f eqn="val #0"/>
@@ -43949,7 +43953,7 @@
       <w:rPr>
         <w:noProof/>
       </w:rPr>
-      <w:pict w14:anchorId="4D79731C">
+      <w:pict w14:anchorId="0AAF56E1">
         <v:shape id="_x0000_s1030" type="#_x0000_t172" style="position:absolute;margin-left:0;margin-top:0;width:543.6pt;height:205.4pt;rotation:315;z-index:251736576;mso-position-horizontal:center;mso-position-horizontal-relative:margin;mso-position-vertical:center;mso-position-vertical-relative:margin" fillcolor="#cdcdcd" stroked="f">
           <v:fill opacity="19661f"/>
           <v:stroke r:id="rId1" o:title=""/>
@@ -43971,7 +43975,7 @@
       <w:rPr>
         <w:noProof/>
       </w:rPr>
-      <w:pict w14:anchorId="7825B437">
+      <w:pict w14:anchorId="59BD50C5">
         <v:shapetype id="_x0000_t172" coordsize="21600,21600" o:spt="172" adj="12000" path="m0@0l21600,m,21600l21600@1e">
           <v:formulas>
             <v:f eqn="val #0"/>
@@ -44002,7 +44006,7 @@
       <w:rPr>
         <w:noProof/>
       </w:rPr>
-      <w:pict w14:anchorId="553627B2">
+      <w:pict w14:anchorId="546F3057">
         <v:shape id="_x0000_s1028" type="#_x0000_t172" style="position:absolute;margin-left:0;margin-top:0;width:543.6pt;height:205.4pt;rotation:315;z-index:251734528;mso-position-horizontal:center;mso-position-horizontal-relative:margin;mso-position-vertical:center;mso-position-vertical-relative:margin" fillcolor="#cdcdcd" stroked="f">
           <v:fill opacity="19661f"/>
           <v:stroke r:id="rId1" o:title=""/>
@@ -44024,7 +44028,7 @@
       <w:rPr>
         <w:noProof/>
       </w:rPr>
-      <w:pict w14:anchorId="05212A5B">
+      <w:pict w14:anchorId="33F8699F">
         <v:shapetype id="_x0000_t172" coordsize="21600,21600" o:spt="172" adj="12000" path="m0@0l21600,m,21600l21600@1e">
           <v:formulas>
             <v:f eqn="val #0"/>
@@ -44055,7 +44059,7 @@
       <w:rPr>
         <w:noProof/>
       </w:rPr>
-      <w:pict w14:anchorId="4BF44CFA">
+      <w:pict w14:anchorId="1DAD2D7A">
         <v:shape id="_x0000_s1029" type="#_x0000_t172" style="position:absolute;margin-left:0;margin-top:0;width:543.6pt;height:205.4pt;rotation:315;z-index:251735552;mso-position-horizontal:center;mso-position-horizontal-relative:margin;mso-position-vertical:center;mso-position-vertical-relative:margin" fillcolor="#cdcdcd" stroked="f">
           <v:fill opacity="19661f"/>
           <v:stroke r:id="rId1" o:title=""/>
@@ -44073,7 +44077,7 @@
       <mc:AlternateContent>
         <mc:Choice Requires="wps">
           <w:drawing>
-            <wp:anchor distT="0" distB="0" distL="114300" distR="114300" simplePos="0" relativeHeight="251686400" behindDoc="0" locked="0" layoutInCell="1" allowOverlap="1" wp14:anchorId="63D2FFC7" wp14:editId="30AB73D9">
+            <wp:anchor distT="0" distB="0" distL="114300" distR="114300" simplePos="0" relativeHeight="251686400" behindDoc="0" locked="0" layoutInCell="1" allowOverlap="1" wp14:anchorId="0E6288B7" wp14:editId="75238B66">
               <wp:simplePos x="0" y="0"/>
               <wp:positionH relativeFrom="margin">
                 <wp:posOffset>-635</wp:posOffset>
@@ -44103,7 +44107,7 @@
                       </a:ln>
                       <a:extLst>
                         <a:ext uri="{C572A759-6A51-4108-AA02-DFA0A04FC94B}">
-                          <ma14:wrappingTextBoxFlag xmlns:lc="http://schemas.openxmlformats.org/drawingml/2006/lockedCanvas" xmlns:ma14="http://schemas.microsoft.com/office/mac/drawingml/2011/main" xmlns:a14="http://schemas.microsoft.com/office/drawing/2010/main" xmlns="" xmlns:p="http://schemas.openxmlformats.org/presentationml/2006/main" xmlns:w="http://schemas.openxmlformats.org/wordprocessingml/2006/main" xmlns:w10="urn:schemas-microsoft-com:office:word" xmlns:v="urn:schemas-microsoft-com:vml" xmlns:o="urn:schemas-microsoft-com:office:office" val="1"/>
+                          <ma14:wrappingTextBoxFlag xmlns:o="urn:schemas-microsoft-com:office:office" xmlns:v="urn:schemas-microsoft-com:vml" xmlns:w10="urn:schemas-microsoft-com:office:word" xmlns:w="http://schemas.openxmlformats.org/wordprocessingml/2006/main" xmlns:p="http://schemas.openxmlformats.org/presentationml/2006/main" xmlns="" xmlns:a14="http://schemas.microsoft.com/office/drawing/2010/main" xmlns:ma14="http://schemas.microsoft.com/office/mac/drawingml/2011/main" xmlns:lc="http://schemas.openxmlformats.org/drawingml/2006/lockedCanvas" val="1"/>
                         </a:ext>
                       </a:extLst>
                     </wps:spPr>
@@ -44212,7 +44216,7 @@
         </mc:Choice>
         <mc:Fallback>
           <w:pict>
-            <v:shapetype w14:anchorId="63D2FFC7" id="_x0000_t202" coordsize="21600,21600" o:spt="202" path="m,l,21600r21600,l21600,xe">
+            <v:shapetype w14:anchorId="0E6288B7" id="_x0000_t202" coordsize="21600,21600" o:spt="202" path="m,l,21600r21600,l21600,xe">
               <v:stroke joinstyle="miter"/>
               <v:path gradientshapeok="t" o:connecttype="rect"/>
             </v:shapetype>
@@ -44319,7 +44323,7 @@
       <mc:AlternateContent>
         <mc:Choice Requires="wps">
           <w:drawing>
-            <wp:anchor distT="0" distB="0" distL="114300" distR="114300" simplePos="0" relativeHeight="251723264" behindDoc="0" locked="0" layoutInCell="1" allowOverlap="1" wp14:anchorId="3C881DA7" wp14:editId="4CE676FE">
+            <wp:anchor distT="0" distB="0" distL="114300" distR="114300" simplePos="0" relativeHeight="251723264" behindDoc="0" locked="0" layoutInCell="1" allowOverlap="1" wp14:anchorId="6FA7CDB9" wp14:editId="138C3436">
               <wp:simplePos x="0" y="0"/>
               <wp:positionH relativeFrom="margin">
                 <wp:align>right</wp:align>
@@ -44349,7 +44353,7 @@
                       </a:ln>
                       <a:extLst>
                         <a:ext uri="{C572A759-6A51-4108-AA02-DFA0A04FC94B}">
-                          <ma14:wrappingTextBoxFlag xmlns:lc="http://schemas.openxmlformats.org/drawingml/2006/lockedCanvas" xmlns:ma14="http://schemas.microsoft.com/office/mac/drawingml/2011/main" xmlns:a14="http://schemas.microsoft.com/office/drawing/2010/main" xmlns="" xmlns:p="http://schemas.openxmlformats.org/presentationml/2006/main" xmlns:w="http://schemas.openxmlformats.org/wordprocessingml/2006/main" xmlns:w10="urn:schemas-microsoft-com:office:word" xmlns:v="urn:schemas-microsoft-com:vml" xmlns:o="urn:schemas-microsoft-com:office:office" val="1"/>
+                          <ma14:wrappingTextBoxFlag xmlns:o="urn:schemas-microsoft-com:office:office" xmlns:v="urn:schemas-microsoft-com:vml" xmlns:w10="urn:schemas-microsoft-com:office:word" xmlns:w="http://schemas.openxmlformats.org/wordprocessingml/2006/main" xmlns:p="http://schemas.openxmlformats.org/presentationml/2006/main" xmlns="" xmlns:a14="http://schemas.microsoft.com/office/drawing/2010/main" xmlns:ma14="http://schemas.microsoft.com/office/mac/drawingml/2011/main" xmlns:lc="http://schemas.openxmlformats.org/drawingml/2006/lockedCanvas" val="1"/>
                         </a:ext>
                       </a:extLst>
                     </wps:spPr>
@@ -44431,7 +44435,7 @@
         </mc:Choice>
         <mc:Fallback>
           <w:pict>
-            <v:shape w14:anchorId="3C881DA7" id="_x0000_s1033" type="#_x0000_t202" style="position:absolute;margin-left:119.75pt;margin-top:4.35pt;width:170.95pt;height:15.25pt;z-index:251723264;visibility:visible;mso-wrap-style:square;mso-width-percent:0;mso-height-percent:0;mso-wrap-distance-left:9pt;mso-wrap-distance-top:0;mso-wrap-distance-right:9pt;mso-wrap-distance-bottom:0;mso-position-horizontal:right;mso-position-horizontal-relative:margin;mso-position-vertical:absolute;mso-position-vertical-relative:text;mso-width-percent:0;mso-height-percent:0;mso-width-relative:margin;mso-height-relative:margin;v-text-anchor:top" o:gfxdata="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" filled="f" stroked="f" strokeweight="1pt">
+            <v:shape w14:anchorId="6FA7CDB9" id="_x0000_s1033" type="#_x0000_t202" style="position:absolute;margin-left:119.75pt;margin-top:4.35pt;width:170.95pt;height:15.25pt;z-index:251723264;visibility:visible;mso-wrap-style:square;mso-width-percent:0;mso-height-percent:0;mso-wrap-distance-left:9pt;mso-wrap-distance-top:0;mso-wrap-distance-right:9pt;mso-wrap-distance-bottom:0;mso-position-horizontal:right;mso-position-horizontal-relative:margin;mso-position-vertical:absolute;mso-position-vertical-relative:text;mso-width-percent:0;mso-height-percent:0;mso-width-relative:margin;mso-height-relative:margin;v-text-anchor:top" o:gfxdata="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" filled="f" stroked="f" strokeweight="1pt">
               <v:stroke miterlimit="4"/>
               <v:textbox inset="0,0,0,0">
                 <w:txbxContent>
@@ -44511,7 +44515,7 @@
       <w:rPr>
         <w:noProof/>
       </w:rPr>
-      <w:pict w14:anchorId="3B520F49">
+      <w:pict w14:anchorId="0DF7746D">
         <v:shapetype id="_x0000_t172" coordsize="21600,21600" o:spt="172" adj="12000" path="m0@0l21600,m,21600l21600@1e">
           <v:formulas>
             <v:f eqn="val #0"/>
@@ -44542,7 +44546,7 @@
       <w:rPr>
         <w:noProof/>
       </w:rPr>
-      <w:pict w14:anchorId="68E94DD3">
+      <w:pict w14:anchorId="6CBA64BC">
         <v:shape id="_x0000_s1036" type="#_x0000_t172" style="position:absolute;margin-left:0;margin-top:0;width:543.6pt;height:205.4pt;rotation:315;z-index:251742720;mso-position-horizontal:center;mso-position-horizontal-relative:margin;mso-position-vertical:center;mso-position-vertical-relative:margin" fillcolor="#cdcdcd" stroked="f">
           <v:fill opacity="19661f"/>
           <v:stroke r:id="rId1" o:title=""/>
@@ -44564,7 +44568,7 @@
       <w:rPr>
         <w:noProof/>
       </w:rPr>
-      <w:pict w14:anchorId="171BCB9F">
+      <w:pict w14:anchorId="077EF77B">
         <v:shapetype id="_x0000_t172" coordsize="21600,21600" o:spt="172" adj="12000" path="m0@0l21600,m,21600l21600@1e">
           <v:formulas>
             <v:f eqn="val #0"/>
@@ -44602,7 +44606,7 @@
       <w:rPr>
         <w:noProof/>
       </w:rPr>
-      <w:pict w14:anchorId="2118C358">
+      <w:pict w14:anchorId="614E51C7">
         <v:shapetype id="_x0000_t172" coordsize="21600,21600" o:spt="172" adj="12000" path="m0@0l21600,m,21600l21600@1e">
           <v:formulas>
             <v:f eqn="val #0"/>
@@ -44633,7 +44637,7 @@
       <w:rPr>
         <w:noProof/>
       </w:rPr>
-      <w:pict w14:anchorId="288318BB">
+      <w:pict w14:anchorId="756B0B5A">
         <v:shape id="_x0000_s1035" type="#_x0000_t172" style="position:absolute;margin-left:0;margin-top:0;width:543.6pt;height:205.4pt;rotation:315;z-index:251741696;mso-position-horizontal:center;mso-position-horizontal-relative:margin;mso-position-vertical:center;mso-position-vertical-relative:margin" fillcolor="#cdcdcd" stroked="f">
           <v:fill opacity="19661f"/>
           <v:stroke r:id="rId1" o:title=""/>
@@ -49051,7 +49055,7 @@
     <w:next w:val="BodyText10"/>
     <w:autoRedefine/>
     <w:uiPriority w:val="39"/>
-    <w:rsid w:val="0016738E"/>
+    <w:rsid w:val="00E46825"/>
     <w:pPr>
       <w:tabs>
         <w:tab w:val="left" w:pos="480"/>
@@ -49237,7 +49241,7 @@
     <w:next w:val="a1"/>
     <w:autoRedefine/>
     <w:uiPriority w:val="39"/>
-    <w:rsid w:val="00AC10F8"/>
+    <w:rsid w:val="00E46825"/>
     <w:pPr>
       <w:widowControl w:val="0"/>
       <w:tabs>
@@ -49249,6 +49253,7 @@
       <w:autoSpaceDE w:val="0"/>
       <w:autoSpaceDN w:val="0"/>
       <w:spacing w:after="0"/>
+      <w:ind w:firstLineChars="100" w:firstLine="100"/>
       <w:textAlignment w:val="baseline"/>
     </w:pPr>
     <w:rPr>
@@ -49750,10 +49755,7 @@
     <w:basedOn w:val="52"/>
     <w:next w:val="a1"/>
     <w:uiPriority w:val="99"/>
-    <w:rsid w:val="0016738E"/>
-    <w:pPr>
-      <w:ind w:firstLineChars="100" w:firstLine="100"/>
-    </w:pPr>
+    <w:rsid w:val="00E46825"/>
   </w:style>
   <w:style w:type="table" w:styleId="ae">
     <w:name w:val="Table Grid"/>
@@ -57494,7 +57496,7 @@
         </a:ln>
         <a:extLst>
           <a:ext uri="{C572A759-6A51-4108-AA02-DFA0A04FC94B}">
-            <ma14:wrappingTextBoxFlag xmlns:wpc="http://schemas.microsoft.com/office/word/2010/wordprocessingCanvas" xmlns:cx="http://schemas.microsoft.com/office/drawing/2014/chartex" xmlns:cx1="http://schemas.microsoft.com/office/drawing/2015/9/8/chartex" xmlns:cx2="http://schemas.microsoft.com/office/drawing/2015/10/21/chartex" xmlns:cx3="http://schemas.microsoft.com/office/drawing/2016/5/9/chartex" xmlns:cx4="http://schemas.microsoft.com/office/drawing/2016/5/10/chartex" xmlns:cx5="http://schemas.microsoft.com/office/drawing/2016/5/11/chartex" xmlns:cx6="http://schemas.microsoft.com/office/drawing/2016/5/12/chartex" xmlns:cx7="http://schemas.microsoft.com/office/drawing/2016/5/13/chartex" xmlns:cx8="http://schemas.microsoft.com/office/drawing/2016/5/14/chartex" xmlns:mc="http://schemas.openxmlformats.org/markup-compatibility/2006" xmlns:aink="http://schemas.microsoft.com/office/drawing/2016/ink" xmlns:am3d="http://schemas.microsoft.com/office/drawing/2017/model3d" xmlns:oel="http://schemas.microsoft.com/office/2019/extlst" xmlns:r="http://schemas.openxmlformats.org/officeDocument/2006/relationships" xmlns:m="http://schemas.openxmlformats.org/officeDocument/2006/math" xmlns:wp14="http://schemas.microsoft.com/office/word/2010/wordprocessingDrawing" xmlns:wp="http://schemas.openxmlformats.org/drawingml/2006/wordprocessingDrawing" xmlns:w14="http://schemas.microsoft.com/office/word/2010/wordml" xmlns:w15="http://schemas.microsoft.com/office/word/2012/wordml" xmlns:w16cex="http://schemas.microsoft.com/office/word/2018/wordml/cex" xmlns:w16cid="http://schemas.microsoft.com/office/word/2016/wordml/cid" xmlns:w16="http://schemas.microsoft.com/office/word/2018/wordml" xmlns:w16sdtdh="http://schemas.microsoft.com/office/word/2020/wordml/sdtdatahash" xmlns:w16se="http://schemas.microsoft.com/office/word/2015/wordml/symex" xmlns:wpg="http://schemas.microsoft.com/office/word/2010/wordprocessingGroup" xmlns:wpi="http://schemas.microsoft.com/office/word/2010/wordprocessingInk" xmlns:wne="http://schemas.microsoft.com/office/word/2006/wordml" xmlns:wps="http://schemas.microsoft.com/office/word/2010/wordprocessingShape" xmlns:lc="http://schemas.openxmlformats.org/drawingml/2006/lockedCanvas" xmlns:ma14="http://schemas.microsoft.com/office/mac/drawingml/2011/main" xmlns:a14="http://schemas.microsoft.com/office/drawing/2010/main" xmlns="" xmlns:p="http://schemas.openxmlformats.org/presentationml/2006/main" xmlns:w="http://schemas.openxmlformats.org/wordprocessingml/2006/main" xmlns:w10="urn:schemas-microsoft-com:office:word" xmlns:v="urn:schemas-microsoft-com:vml" xmlns:o="urn:schemas-microsoft-com:office:office" val="1"/>
+            <ma14:wrappingTextBoxFlag xmlns:o="urn:schemas-microsoft-com:office:office" xmlns:v="urn:schemas-microsoft-com:vml" xmlns:w10="urn:schemas-microsoft-com:office:word" xmlns:w="http://schemas.openxmlformats.org/wordprocessingml/2006/main" xmlns:p="http://schemas.openxmlformats.org/presentationml/2006/main" xmlns="" xmlns:a14="http://schemas.microsoft.com/office/drawing/2010/main" xmlns:ma14="http://schemas.microsoft.com/office/mac/drawingml/2011/main" xmlns:lc="http://schemas.openxmlformats.org/drawingml/2006/lockedCanvas" xmlns:wps="http://schemas.microsoft.com/office/word/2010/wordprocessingShape" xmlns:wne="http://schemas.microsoft.com/office/word/2006/wordml" xmlns:wpi="http://schemas.microsoft.com/office/word/2010/wordprocessingInk" xmlns:wpg="http://schemas.microsoft.com/office/word/2010/wordprocessingGroup" xmlns:w16se="http://schemas.microsoft.com/office/word/2015/wordml/symex" xmlns:w16sdtdh="http://schemas.microsoft.com/office/word/2020/wordml/sdtdatahash" xmlns:w16="http://schemas.microsoft.com/office/word/2018/wordml" xmlns:w16cid="http://schemas.microsoft.com/office/word/2016/wordml/cid" xmlns:w16cex="http://schemas.microsoft.com/office/word/2018/wordml/cex" xmlns:w15="http://schemas.microsoft.com/office/word/2012/wordml" xmlns:w14="http://schemas.microsoft.com/office/word/2010/wordml" xmlns:wp="http://schemas.openxmlformats.org/drawingml/2006/wordprocessingDrawing" xmlns:wp14="http://schemas.microsoft.com/office/word/2010/wordprocessingDrawing" xmlns:m="http://schemas.openxmlformats.org/officeDocument/2006/math" xmlns:r="http://schemas.openxmlformats.org/officeDocument/2006/relationships" xmlns:oel="http://schemas.microsoft.com/office/2019/extlst" xmlns:am3d="http://schemas.microsoft.com/office/drawing/2017/model3d" xmlns:aink="http://schemas.microsoft.com/office/drawing/2016/ink" xmlns:mc="http://schemas.openxmlformats.org/markup-compatibility/2006" xmlns:cx8="http://schemas.microsoft.com/office/drawing/2016/5/14/chartex" xmlns:cx7="http://schemas.microsoft.com/office/drawing/2016/5/13/chartex" xmlns:cx6="http://schemas.microsoft.com/office/drawing/2016/5/12/chartex" xmlns:cx5="http://schemas.microsoft.com/office/drawing/2016/5/11/chartex" xmlns:cx4="http://schemas.microsoft.com/office/drawing/2016/5/10/chartex" xmlns:cx3="http://schemas.microsoft.com/office/drawing/2016/5/9/chartex" xmlns:cx2="http://schemas.microsoft.com/office/drawing/2015/10/21/chartex" xmlns:cx1="http://schemas.microsoft.com/office/drawing/2015/9/8/chartex" xmlns:cx="http://schemas.microsoft.com/office/drawing/2014/chartex" xmlns:wpc="http://schemas.microsoft.com/office/word/2010/wordprocessingCanvas" val="1"/>
           </a:ext>
         </a:extLst>
       </a:spPr>

</xml_diff>